<commit_message>
wrapping up with fouling protocol formatting, one left to go
</commit_message>
<xml_diff>
--- a/fouling/protocol_docs/marinegeo_fouling_photo_analysis.docx
+++ b/fouling/protocol_docs/marinegeo_fouling_photo_analysis.docx
@@ -806,43 +806,7 @@
             <w:sz w:val="22"/>
             <w:szCs w:val="22"/>
           </w:rPr>
-          <w:t xml:space="preserve"> with excel ex</w:t>
-        </w:r>
-        <w:r>
-          <w:rPr>
-            <w:rFonts w:ascii="Arial" w:eastAsia="Arial" w:hAnsi="Arial" w:cs="Arial"/>
-            <w:color w:val="0000FF"/>
-            <w:sz w:val="22"/>
-            <w:szCs w:val="22"/>
-          </w:rPr>
-          <w:t>t</w:t>
-        </w:r>
-        <w:r>
-          <w:rPr>
-            <w:rFonts w:ascii="Arial" w:eastAsia="Arial" w:hAnsi="Arial" w:cs="Arial"/>
-            <w:color w:val="0000FF"/>
-            <w:sz w:val="22"/>
-            <w:szCs w:val="22"/>
-          </w:rPr>
-          <w:t>ension</w:t>
-        </w:r>
-        <w:r>
-          <w:rPr>
-            <w:rFonts w:ascii="Arial" w:eastAsia="Arial" w:hAnsi="Arial" w:cs="Arial"/>
-            <w:color w:val="0000FF"/>
-            <w:sz w:val="22"/>
-            <w:szCs w:val="22"/>
-          </w:rPr>
-          <w:t>s</w:t>
-        </w:r>
-        <w:r>
-          <w:rPr>
-            <w:rFonts w:ascii="Arial" w:eastAsia="Arial" w:hAnsi="Arial" w:cs="Arial"/>
-            <w:color w:val="0000FF"/>
-            <w:sz w:val="22"/>
-            <w:szCs w:val="22"/>
-          </w:rPr>
-          <w:t xml:space="preserve"> </w:t>
+          <w:t xml:space="preserve"> with excel extensions </w:t>
         </w:r>
       </w:hyperlink>
       <w:r>
@@ -899,25 +863,7 @@
             <w:sz w:val="22"/>
             <w:szCs w:val="22"/>
           </w:rPr>
-          <w:t>Papar</w:t>
-        </w:r>
-        <w:r>
-          <w:rPr>
-            <w:rFonts w:ascii="Arial" w:eastAsia="Arial" w:hAnsi="Arial" w:cs="Arial"/>
-            <w:color w:val="0000FF"/>
-            <w:sz w:val="22"/>
-            <w:szCs w:val="22"/>
-          </w:rPr>
-          <w:t>a</w:t>
-        </w:r>
-        <w:r>
-          <w:rPr>
-            <w:rFonts w:ascii="Arial" w:eastAsia="Arial" w:hAnsi="Arial" w:cs="Arial"/>
-            <w:color w:val="0000FF"/>
-            <w:sz w:val="22"/>
-            <w:szCs w:val="22"/>
-          </w:rPr>
-          <w:t xml:space="preserve">zzi </w:t>
+          <w:t xml:space="preserve">Paparazzi </w:t>
         </w:r>
       </w:hyperlink>
       <w:r>
@@ -974,25 +920,7 @@
             <w:sz w:val="22"/>
             <w:szCs w:val="22"/>
           </w:rPr>
-          <w:t>Image</w:t>
-        </w:r>
-        <w:r>
-          <w:rPr>
-            <w:rFonts w:ascii="Arial" w:eastAsia="Arial" w:hAnsi="Arial" w:cs="Arial"/>
-            <w:color w:val="0000FF"/>
-            <w:sz w:val="22"/>
-            <w:szCs w:val="22"/>
-          </w:rPr>
-          <w:t xml:space="preserve"> </w:t>
-        </w:r>
-        <w:r>
-          <w:rPr>
-            <w:rFonts w:ascii="Arial" w:eastAsia="Arial" w:hAnsi="Arial" w:cs="Arial"/>
-            <w:color w:val="0000FF"/>
-            <w:sz w:val="22"/>
-            <w:szCs w:val="22"/>
-          </w:rPr>
-          <w:t xml:space="preserve">J </w:t>
+          <w:t xml:space="preserve">Image J </w:t>
         </w:r>
       </w:hyperlink>
       <w:r>
@@ -1076,25 +1004,7 @@
             <w:sz w:val="22"/>
             <w:szCs w:val="22"/>
           </w:rPr>
-          <w:t>CoralN</w:t>
-        </w:r>
-        <w:r>
-          <w:rPr>
-            <w:rFonts w:ascii="Arial" w:eastAsia="Arial" w:hAnsi="Arial" w:cs="Arial"/>
-            <w:color w:val="0000FF"/>
-            <w:sz w:val="22"/>
-            <w:szCs w:val="22"/>
-          </w:rPr>
-          <w:t>E</w:t>
-        </w:r>
-        <w:r>
-          <w:rPr>
-            <w:rFonts w:ascii="Arial" w:eastAsia="Arial" w:hAnsi="Arial" w:cs="Arial"/>
-            <w:color w:val="0000FF"/>
-            <w:sz w:val="22"/>
-            <w:szCs w:val="22"/>
-          </w:rPr>
-          <w:t>T</w:t>
+          <w:t>CoralNET</w:t>
         </w:r>
         <w:proofErr w:type="spellEnd"/>
         <w:r>
@@ -1154,6 +1064,123 @@
           <w:rFonts w:ascii="Arial" w:hAnsi="Arial" w:cs="Arial"/>
         </w:rPr>
       </w:pPr>
+    </w:p>
+    <w:p>
+      <w:pPr>
+        <w:pStyle w:val="Compact"/>
+        <w:spacing w:before="0" w:after="0" w:line="276" w:lineRule="auto"/>
+        <w:rPr>
+          <w:rFonts w:ascii="Arial" w:hAnsi="Arial" w:cs="Arial"/>
+        </w:rPr>
+      </w:pPr>
+    </w:p>
+    <w:p>
+      <w:pPr>
+        <w:pStyle w:val="Compact"/>
+        <w:spacing w:before="0" w:after="0" w:line="276" w:lineRule="auto"/>
+        <w:rPr>
+          <w:rFonts w:ascii="Arial" w:hAnsi="Arial" w:cs="Arial"/>
+        </w:rPr>
+      </w:pPr>
+    </w:p>
+    <w:p>
+      <w:pPr>
+        <w:pStyle w:val="Compact"/>
+        <w:spacing w:before="0" w:after="0" w:line="276" w:lineRule="auto"/>
+        <w:rPr>
+          <w:rFonts w:ascii="Arial" w:hAnsi="Arial" w:cs="Arial"/>
+        </w:rPr>
+      </w:pPr>
+    </w:p>
+    <w:p>
+      <w:pPr>
+        <w:pStyle w:val="Compact"/>
+        <w:spacing w:before="0" w:after="0" w:line="276" w:lineRule="auto"/>
+        <w:rPr>
+          <w:rFonts w:ascii="Arial" w:hAnsi="Arial" w:cs="Arial"/>
+        </w:rPr>
+      </w:pPr>
+    </w:p>
+    <w:p>
+      <w:pPr>
+        <w:pStyle w:val="Compact"/>
+        <w:spacing w:before="0" w:after="0" w:line="276" w:lineRule="auto"/>
+        <w:rPr>
+          <w:rFonts w:ascii="Arial" w:hAnsi="Arial" w:cs="Arial"/>
+        </w:rPr>
+      </w:pPr>
+    </w:p>
+    <w:p>
+      <w:pPr>
+        <w:pStyle w:val="Compact"/>
+        <w:spacing w:before="0" w:after="0" w:line="276" w:lineRule="auto"/>
+        <w:rPr>
+          <w:rFonts w:ascii="Arial" w:hAnsi="Arial" w:cs="Arial"/>
+        </w:rPr>
+      </w:pPr>
+    </w:p>
+    <w:p>
+      <w:pPr>
+        <w:pStyle w:val="Compact"/>
+        <w:spacing w:before="0" w:after="0" w:line="276" w:lineRule="auto"/>
+        <w:rPr>
+          <w:rFonts w:ascii="Arial" w:hAnsi="Arial" w:cs="Arial"/>
+        </w:rPr>
+      </w:pPr>
+    </w:p>
+    <w:p>
+      <w:pPr>
+        <w:pStyle w:val="Compact"/>
+        <w:spacing w:before="0" w:after="0" w:line="276" w:lineRule="auto"/>
+        <w:rPr>
+          <w:rFonts w:ascii="Arial" w:hAnsi="Arial" w:cs="Arial"/>
+        </w:rPr>
+      </w:pPr>
+    </w:p>
+    <w:p>
+      <w:pPr>
+        <w:pStyle w:val="Compact"/>
+        <w:spacing w:before="0" w:after="0" w:line="276" w:lineRule="auto"/>
+        <w:rPr>
+          <w:rFonts w:ascii="Arial" w:hAnsi="Arial" w:cs="Arial"/>
+        </w:rPr>
+      </w:pPr>
+    </w:p>
+    <w:p>
+      <w:pPr>
+        <w:pStyle w:val="Compact"/>
+        <w:spacing w:before="0" w:after="0" w:line="276" w:lineRule="auto"/>
+        <w:rPr>
+          <w:rFonts w:ascii="Arial" w:hAnsi="Arial" w:cs="Arial"/>
+        </w:rPr>
+      </w:pPr>
+    </w:p>
+    <w:p>
+      <w:pPr>
+        <w:pStyle w:val="Compact"/>
+        <w:spacing w:before="0" w:after="0" w:line="276" w:lineRule="auto"/>
+        <w:rPr>
+          <w:rFonts w:ascii="Arial" w:hAnsi="Arial" w:cs="Arial"/>
+        </w:rPr>
+      </w:pPr>
+    </w:p>
+    <w:p>
+      <w:pPr>
+        <w:pStyle w:val="Compact"/>
+        <w:spacing w:before="0" w:after="0" w:line="276" w:lineRule="auto"/>
+        <w:rPr>
+          <w:rFonts w:ascii="Arial" w:hAnsi="Arial" w:cs="Arial"/>
+        </w:rPr>
+      </w:pPr>
+    </w:p>
+    <w:p>
+      <w:pPr>
+        <w:pStyle w:val="Compact"/>
+        <w:spacing w:before="0" w:after="0" w:line="276" w:lineRule="auto"/>
+        <w:rPr>
+          <w:rFonts w:ascii="Arial" w:hAnsi="Arial" w:cs="Arial"/>
+        </w:rPr>
+      </w:pPr>
       <w:r>
         <w:rPr>
           <w:rFonts w:ascii="Arial" w:hAnsi="Arial" w:cs="Arial"/>
@@ -1229,12 +1256,12 @@
     </w:p>
     <w:p>
       <w:pPr>
-        <w:pStyle w:val="Compact"/>
-        <w:spacing w:before="0" w:after="0" w:line="276" w:lineRule="auto"/>
-        <w:rPr>
-          <w:rFonts w:ascii="Arial" w:hAnsi="Arial" w:cs="Arial"/>
-          <w:sz w:val="22"/>
-          <w:szCs w:val="22"/>
+        <w:spacing w:after="0" w:line="276" w:lineRule="auto"/>
+        <w:rPr>
+          <w:rFonts w:ascii="Arial" w:eastAsia="Arial" w:hAnsi="Arial" w:cs="Arial"/>
+          <w:sz w:val="22"/>
+          <w:szCs w:val="22"/>
+          <w:u w:val="single"/>
         </w:rPr>
       </w:pPr>
     </w:p>
@@ -1431,17 +1458,6 @@
           <w:sz w:val="22"/>
           <w:szCs w:val="22"/>
         </w:rPr>
-        <w:sectPr>
-          <w:headerReference w:type="default" r:id="rId15"/>
-          <w:headerReference w:type="first" r:id="rId16"/>
-          <w:pgSz w:w="12240" w:h="15840"/>
-          <w:pgMar w:top="1045" w:right="1440" w:bottom="272" w:left="1440" w:header="432" w:footer="0" w:gutter="0"/>
-          <w:cols w:space="720" w:equalWidth="0">
-            <w:col w:w="9360"/>
-          </w:cols>
-          <w:titlePg/>
-          <w:docGrid w:linePitch="326"/>
-        </w:sectPr>
       </w:pPr>
       <w:r>
         <w:rPr>
@@ -1451,18 +1467,6 @@
         </w:rPr>
         <w:t>Place the photo in the program of choice.</w:t>
       </w:r>
-    </w:p>
-    <w:p>
-      <w:pPr>
-        <w:spacing w:after="0" w:line="276" w:lineRule="auto"/>
-        <w:rPr>
-          <w:rFonts w:ascii="Arial" w:eastAsia="Times New Roman" w:hAnsi="Arial" w:cs="Arial"/>
-          <w:sz w:val="22"/>
-          <w:szCs w:val="22"/>
-        </w:rPr>
-      </w:pPr>
-      <w:bookmarkStart w:id="3" w:name="page3"/>
-      <w:bookmarkEnd w:id="3"/>
     </w:p>
     <w:p>
       <w:pPr>
@@ -1483,23 +1487,234 @@
       </w:pPr>
       <w:r>
         <w:rPr>
+          <w:rFonts w:ascii="Arial" w:eastAsia="Arial" w:hAnsi="Arial" w:cs="Arial"/>
+          <w:sz w:val="22"/>
+          <w:szCs w:val="22"/>
+        </w:rPr>
+        <w:t>Overlay a 100-point grid on the panel. There are several methods on the distribution or arrangement of points. It is recommended that a stratified random assortment (random but still covers all of panel) of points be placed on the panel (Figure 1).</w:t>
+      </w:r>
+    </w:p>
+    <w:p>
+      <w:pPr>
+        <w:pStyle w:val="ListParagraph"/>
+        <w:numPr>
+          <w:ilvl w:val="0"/>
+          <w:numId w:val="10"/>
+        </w:numPr>
+        <w:tabs>
+          <w:tab w:val="left" w:pos="500"/>
+        </w:tabs>
+        <w:spacing w:after="0" w:line="276" w:lineRule="auto"/>
+        <w:rPr>
+          <w:rFonts w:ascii="Arial" w:eastAsia="Arial" w:hAnsi="Arial" w:cs="Arial"/>
+          <w:sz w:val="22"/>
+          <w:szCs w:val="22"/>
+        </w:rPr>
+      </w:pPr>
+      <w:r>
+        <w:rPr>
+          <w:rFonts w:ascii="Arial" w:eastAsia="Arial" w:hAnsi="Arial" w:cs="Arial"/>
+          <w:sz w:val="22"/>
+          <w:szCs w:val="22"/>
+        </w:rPr>
+        <w:t>Under each point, identify the species to the lowest possible taxonomic group. When filling our data sheets, we require that each species be also categorized into a taxonomic category using Table 1).  If a point falls on sediment or open space, count that point as either sediment or open space. If a point falls upon a species growing on top of another (</w:t>
+      </w:r>
+      <w:proofErr w:type="gramStart"/>
+      <w:r>
+        <w:rPr>
+          <w:rFonts w:ascii="Arial" w:eastAsia="Arial" w:hAnsi="Arial" w:cs="Arial"/>
+          <w:sz w:val="22"/>
+          <w:szCs w:val="22"/>
+        </w:rPr>
+        <w:t>e.g.</w:t>
+      </w:r>
+      <w:proofErr w:type="gramEnd"/>
+      <w:r>
+        <w:rPr>
+          <w:rFonts w:ascii="Arial" w:eastAsia="Arial" w:hAnsi="Arial" w:cs="Arial"/>
+          <w:sz w:val="22"/>
+          <w:szCs w:val="22"/>
+        </w:rPr>
+        <w:t xml:space="preserve"> barnacles on top of oyster), count the species that is on the upper most layer. However, the user is encouraged to use their best judgement on what species should be counted that best reflects what is most dominant. Points can exceed 100.</w:t>
+      </w:r>
+    </w:p>
+    <w:p>
+      <w:pPr>
+        <w:pStyle w:val="ListParagraph"/>
+        <w:numPr>
+          <w:ilvl w:val="0"/>
+          <w:numId w:val="10"/>
+        </w:numPr>
+        <w:tabs>
+          <w:tab w:val="left" w:pos="500"/>
+        </w:tabs>
+        <w:spacing w:after="0" w:line="276" w:lineRule="auto"/>
+        <w:rPr>
+          <w:rFonts w:ascii="Arial" w:eastAsia="Arial" w:hAnsi="Arial" w:cs="Arial"/>
+          <w:sz w:val="22"/>
+          <w:szCs w:val="22"/>
+        </w:rPr>
+      </w:pPr>
+      <w:r>
+        <w:rPr>
+          <w:rFonts w:ascii="Arial" w:hAnsi="Arial" w:cs="Arial"/>
+          <w:noProof/>
+        </w:rPr>
+        <mc:AlternateContent>
+          <mc:Choice Requires="wps">
+            <w:drawing>
+              <wp:anchor distT="0" distB="0" distL="114300" distR="114300" simplePos="0" relativeHeight="251660288" behindDoc="0" locked="0" layoutInCell="1" allowOverlap="1" wp14:anchorId="45E9B04F" wp14:editId="203451C9">
+                <wp:simplePos x="0" y="0"/>
+                <wp:positionH relativeFrom="column">
+                  <wp:posOffset>681990</wp:posOffset>
+                </wp:positionH>
+                <wp:positionV relativeFrom="paragraph">
+                  <wp:posOffset>3398520</wp:posOffset>
+                </wp:positionV>
+                <wp:extent cx="4438015" cy="292735"/>
+                <wp:effectExtent l="0" t="0" r="0" b="0"/>
+                <wp:wrapTopAndBottom/>
+                <wp:docPr id="10" name="Text Box 10"/>
+                <wp:cNvGraphicFramePr/>
+                <a:graphic xmlns:a="http://schemas.openxmlformats.org/drawingml/2006/main">
+                  <a:graphicData uri="http://schemas.microsoft.com/office/word/2010/wordprocessingShape">
+                    <wps:wsp>
+                      <wps:cNvSpPr txBox="1"/>
+                      <wps:spPr>
+                        <a:xfrm>
+                          <a:off x="0" y="0"/>
+                          <a:ext cx="4438015" cy="292735"/>
+                        </a:xfrm>
+                        <a:prstGeom prst="rect">
+                          <a:avLst/>
+                        </a:prstGeom>
+                        <a:solidFill>
+                          <a:schemeClr val="lt1"/>
+                        </a:solidFill>
+                        <a:ln w="6350">
+                          <a:noFill/>
+                        </a:ln>
+                      </wps:spPr>
+                      <wps:txbx>
+                        <w:txbxContent>
+                          <w:p>
+                            <w:pPr>
+                              <w:jc w:val="center"/>
+                              <w:rPr>
+                                <w:rFonts w:ascii="Arial" w:eastAsia="Arial" w:hAnsi="Arial" w:cs="Arial"/>
+                                <w:sz w:val="20"/>
+                                <w:szCs w:val="20"/>
+                              </w:rPr>
+                            </w:pPr>
+                            <w:r>
+                              <w:rPr>
+                                <w:rFonts w:ascii="Arial" w:eastAsia="Arial" w:hAnsi="Arial" w:cs="Arial"/>
+                                <w:sz w:val="20"/>
+                                <w:szCs w:val="20"/>
+                              </w:rPr>
+                              <w:t>Figure 1: Estimating percent cover using a stratified random overlay</w:t>
+                            </w:r>
+                            <w:r>
+                              <w:rPr>
+                                <w:rFonts w:ascii="Arial" w:eastAsia="Arial" w:hAnsi="Arial" w:cs="Arial"/>
+                                <w:sz w:val="20"/>
+                                <w:szCs w:val="20"/>
+                              </w:rPr>
+                              <w:t>.</w:t>
+                            </w:r>
+                          </w:p>
+                          <w:p>
+                            <w:pPr>
+                              <w:jc w:val="center"/>
+                            </w:pPr>
+                          </w:p>
+                        </w:txbxContent>
+                      </wps:txbx>
+                      <wps:bodyPr rot="0" spcFirstLastPara="0" vertOverflow="overflow" horzOverflow="overflow" vert="horz" wrap="square" lIns="91440" tIns="45720" rIns="91440" bIns="45720" numCol="1" spcCol="0" rtlCol="0" fromWordArt="0" anchor="t" anchorCtr="0" forceAA="0" compatLnSpc="1">
+                        <a:prstTxWarp prst="textNoShape">
+                          <a:avLst/>
+                        </a:prstTxWarp>
+                        <a:noAutofit/>
+                      </wps:bodyPr>
+                    </wps:wsp>
+                  </a:graphicData>
+                </a:graphic>
+                <wp14:sizeRelH relativeFrom="margin">
+                  <wp14:pctWidth>0</wp14:pctWidth>
+                </wp14:sizeRelH>
+                <wp14:sizeRelV relativeFrom="margin">
+                  <wp14:pctHeight>0</wp14:pctHeight>
+                </wp14:sizeRelV>
+              </wp:anchor>
+            </w:drawing>
+          </mc:Choice>
+          <mc:Fallback>
+            <w:pict>
+              <v:shapetype w14:anchorId="45E9B04F" id="_x0000_t202" coordsize="21600,21600" o:spt="202" path="m,l,21600r21600,l21600,xe">
+                <v:stroke joinstyle="miter"/>
+                <v:path gradientshapeok="t" o:connecttype="rect"/>
+              </v:shapetype>
+              <v:shape id="Text Box 10" o:spid="_x0000_s1026" type="#_x0000_t202" style="position:absolute;left:0;text-align:left;margin-left:53.7pt;margin-top:267.6pt;width:349.45pt;height:23.05pt;z-index:251660288;visibility:visible;mso-wrap-style:square;mso-width-percent:0;mso-height-percent:0;mso-wrap-distance-left:9pt;mso-wrap-distance-top:0;mso-wrap-distance-right:9pt;mso-wrap-distance-bottom:0;mso-position-horizontal:absolute;mso-position-horizontal-relative:text;mso-position-vertical:absolute;mso-position-vertical-relative:text;mso-width-percent:0;mso-height-percent:0;mso-width-relative:margin;mso-height-relative:margin;v-text-anchor:top" o:gfxdata="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" fillcolor="white [3201]" stroked="f" strokeweight=".5pt">
+                <v:textbox>
+                  <w:txbxContent>
+                    <w:p>
+                      <w:pPr>
+                        <w:jc w:val="center"/>
+                        <w:rPr>
+                          <w:rFonts w:ascii="Arial" w:eastAsia="Arial" w:hAnsi="Arial" w:cs="Arial"/>
+                          <w:sz w:val="20"/>
+                          <w:szCs w:val="20"/>
+                        </w:rPr>
+                      </w:pPr>
+                      <w:r>
+                        <w:rPr>
+                          <w:rFonts w:ascii="Arial" w:eastAsia="Arial" w:hAnsi="Arial" w:cs="Arial"/>
+                          <w:sz w:val="20"/>
+                          <w:szCs w:val="20"/>
+                        </w:rPr>
+                        <w:t>Figure 1: Estimating percent cover using a stratified random overlay</w:t>
+                      </w:r>
+                      <w:r>
+                        <w:rPr>
+                          <w:rFonts w:ascii="Arial" w:eastAsia="Arial" w:hAnsi="Arial" w:cs="Arial"/>
+                          <w:sz w:val="20"/>
+                          <w:szCs w:val="20"/>
+                        </w:rPr>
+                        <w:t>.</w:t>
+                      </w:r>
+                    </w:p>
+                    <w:p>
+                      <w:pPr>
+                        <w:jc w:val="center"/>
+                      </w:pPr>
+                    </w:p>
+                  </w:txbxContent>
+                </v:textbox>
+                <w10:wrap type="topAndBottom"/>
+              </v:shape>
+            </w:pict>
+          </mc:Fallback>
+        </mc:AlternateContent>
+      </w:r>
+      <w:r>
+        <w:rPr>
           <w:rFonts w:ascii="Arial" w:hAnsi="Arial" w:cs="Arial"/>
           <w:noProof/>
           <w:sz w:val="20"/>
           <w:szCs w:val="20"/>
         </w:rPr>
         <w:drawing>
-          <wp:anchor distT="0" distB="0" distL="114300" distR="114300" simplePos="0" relativeHeight="251659264" behindDoc="1" locked="0" layoutInCell="0" allowOverlap="1" wp14:anchorId="327F3803" wp14:editId="712C52DC">
+          <wp:anchor distT="0" distB="0" distL="114300" distR="114300" simplePos="0" relativeHeight="251659264" behindDoc="1" locked="0" layoutInCell="0" allowOverlap="1" wp14:anchorId="327F3803" wp14:editId="4A2E9758">
             <wp:simplePos x="0" y="0"/>
             <wp:positionH relativeFrom="margin">
-              <wp:posOffset>2822575</wp:posOffset>
+              <wp:posOffset>1401408</wp:posOffset>
             </wp:positionH>
             <wp:positionV relativeFrom="paragraph">
-              <wp:posOffset>36818</wp:posOffset>
+              <wp:posOffset>481108</wp:posOffset>
             </wp:positionV>
             <wp:extent cx="3023235" cy="2858135"/>
             <wp:effectExtent l="0" t="0" r="0" b="0"/>
-            <wp:wrapSquare wrapText="bothSides"/>
+            <wp:wrapTopAndBottom/>
             <wp:docPr id="9" name="Picture 9"/>
             <wp:cNvGraphicFramePr>
               <a:graphicFrameLocks xmlns:a="http://schemas.openxmlformats.org/drawingml/2006/main" noChangeAspect="1"/>
@@ -1514,7 +1729,7 @@
                     </pic:cNvPicPr>
                   </pic:nvPicPr>
                   <pic:blipFill rotWithShape="1">
-                    <a:blip r:embed="rId17"/>
+                    <a:blip r:embed="rId15"/>
                     <a:srcRect r="49127"/>
                     <a:stretch/>
                   </pic:blipFill>
@@ -1551,7 +1766,25 @@
           <w:sz w:val="22"/>
           <w:szCs w:val="22"/>
         </w:rPr>
-        <w:t>Overlay a 100-point grid on the panel. There are several methods on the distribution or arrangement of points. It is recommended that a stratified random assortment (random but still covers all of panel) of points be placed on the panel (Figure 1).</w:t>
+        <w:t xml:space="preserve">All data should be entered into the supplied data templates to be uploaded to </w:t>
+      </w:r>
+      <w:proofErr w:type="spellStart"/>
+      <w:r>
+        <w:rPr>
+          <w:rFonts w:ascii="Arial" w:eastAsia="Arial" w:hAnsi="Arial" w:cs="Arial"/>
+          <w:sz w:val="22"/>
+          <w:szCs w:val="22"/>
+        </w:rPr>
+        <w:t>MarineGEO</w:t>
+      </w:r>
+      <w:proofErr w:type="spellEnd"/>
+      <w:r>
+        <w:rPr>
+          <w:rFonts w:ascii="Arial" w:eastAsia="Arial" w:hAnsi="Arial" w:cs="Arial"/>
+          <w:sz w:val="22"/>
+          <w:szCs w:val="22"/>
+        </w:rPr>
+        <w:t>.</w:t>
       </w:r>
     </w:p>
     <w:p>
@@ -1570,222 +1803,35 @@
           <w:sz w:val="22"/>
           <w:szCs w:val="22"/>
         </w:rPr>
-      </w:pPr>
-      <w:r>
-        <w:rPr>
-          <w:rFonts w:ascii="Arial" w:hAnsi="Arial" w:cs="Arial"/>
-          <w:noProof/>
-        </w:rPr>
-        <mc:AlternateContent>
-          <mc:Choice Requires="wps">
-            <w:drawing>
-              <wp:anchor distT="0" distB="0" distL="114300" distR="114300" simplePos="0" relativeHeight="251660288" behindDoc="0" locked="0" layoutInCell="1" allowOverlap="1" wp14:anchorId="45E9B04F" wp14:editId="0DD18F7C">
-                <wp:simplePos x="0" y="0"/>
-                <wp:positionH relativeFrom="column">
-                  <wp:posOffset>2889885</wp:posOffset>
-                </wp:positionH>
-                <wp:positionV relativeFrom="paragraph">
-                  <wp:posOffset>1656068</wp:posOffset>
-                </wp:positionV>
-                <wp:extent cx="2956264" cy="488271"/>
-                <wp:effectExtent l="0" t="0" r="3175" b="0"/>
-                <wp:wrapSquare wrapText="bothSides"/>
-                <wp:docPr id="10" name="Text Box 10"/>
-                <wp:cNvGraphicFramePr/>
-                <a:graphic xmlns:a="http://schemas.openxmlformats.org/drawingml/2006/main">
-                  <a:graphicData uri="http://schemas.microsoft.com/office/word/2010/wordprocessingShape">
-                    <wps:wsp>
-                      <wps:cNvSpPr txBox="1"/>
-                      <wps:spPr>
-                        <a:xfrm>
-                          <a:off x="0" y="0"/>
-                          <a:ext cx="2956264" cy="488271"/>
-                        </a:xfrm>
-                        <a:prstGeom prst="rect">
-                          <a:avLst/>
-                        </a:prstGeom>
-                        <a:solidFill>
-                          <a:schemeClr val="lt1"/>
-                        </a:solidFill>
-                        <a:ln w="6350">
-                          <a:noFill/>
-                        </a:ln>
-                      </wps:spPr>
-                      <wps:txbx>
-                        <w:txbxContent>
-                          <w:p>
-                            <w:pPr>
-                              <w:rPr>
-                                <w:rFonts w:ascii="Arial" w:eastAsia="Arial" w:hAnsi="Arial" w:cs="Arial"/>
-                                <w:sz w:val="20"/>
-                                <w:szCs w:val="20"/>
-                              </w:rPr>
-                            </w:pPr>
-                            <w:r>
-                              <w:rPr>
-                                <w:rFonts w:ascii="Arial" w:eastAsia="Arial" w:hAnsi="Arial" w:cs="Arial"/>
-                                <w:sz w:val="20"/>
-                                <w:szCs w:val="20"/>
-                              </w:rPr>
-                              <w:t>Figure 1: Estimating percent cover using a stratified random overlay</w:t>
-                            </w:r>
-                            <w:r>
-                              <w:rPr>
-                                <w:rFonts w:ascii="Arial" w:eastAsia="Arial" w:hAnsi="Arial" w:cs="Arial"/>
-                                <w:sz w:val="20"/>
-                                <w:szCs w:val="20"/>
-                              </w:rPr>
-                              <w:t>.</w:t>
-                            </w:r>
-                          </w:p>
-                          <w:p/>
-                        </w:txbxContent>
-                      </wps:txbx>
-                      <wps:bodyPr rot="0" spcFirstLastPara="0" vertOverflow="overflow" horzOverflow="overflow" vert="horz" wrap="square" lIns="91440" tIns="45720" rIns="91440" bIns="45720" numCol="1" spcCol="0" rtlCol="0" fromWordArt="0" anchor="t" anchorCtr="0" forceAA="0" compatLnSpc="1">
-                        <a:prstTxWarp prst="textNoShape">
-                          <a:avLst/>
-                        </a:prstTxWarp>
-                        <a:noAutofit/>
-                      </wps:bodyPr>
-                    </wps:wsp>
-                  </a:graphicData>
-                </a:graphic>
-                <wp14:sizeRelH relativeFrom="margin">
-                  <wp14:pctWidth>0</wp14:pctWidth>
-                </wp14:sizeRelH>
-                <wp14:sizeRelV relativeFrom="margin">
-                  <wp14:pctHeight>0</wp14:pctHeight>
-                </wp14:sizeRelV>
-              </wp:anchor>
-            </w:drawing>
-          </mc:Choice>
-          <mc:Fallback>
-            <w:pict>
-              <v:shapetype w14:anchorId="45E9B04F" id="_x0000_t202" coordsize="21600,21600" o:spt="202" path="m,l,21600r21600,l21600,xe">
-                <v:stroke joinstyle="miter"/>
-                <v:path gradientshapeok="t" o:connecttype="rect"/>
-              </v:shapetype>
-              <v:shape id="Text Box 10" o:spid="_x0000_s1026" type="#_x0000_t202" style="position:absolute;left:0;text-align:left;margin-left:227.55pt;margin-top:130.4pt;width:232.8pt;height:38.45pt;z-index:251660288;visibility:visible;mso-wrap-style:square;mso-width-percent:0;mso-height-percent:0;mso-wrap-distance-left:9pt;mso-wrap-distance-top:0;mso-wrap-distance-right:9pt;mso-wrap-distance-bottom:0;mso-position-horizontal:absolute;mso-position-horizontal-relative:text;mso-position-vertical:absolute;mso-position-vertical-relative:text;mso-width-percent:0;mso-height-percent:0;mso-width-relative:margin;mso-height-relative:margin;v-text-anchor:top" o:gfxdata="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" fillcolor="white [3201]" stroked="f" strokeweight=".5pt">
-                <v:textbox>
-                  <w:txbxContent>
-                    <w:p>
-                      <w:pPr>
-                        <w:rPr>
-                          <w:rFonts w:ascii="Arial" w:eastAsia="Arial" w:hAnsi="Arial" w:cs="Arial"/>
-                          <w:sz w:val="20"/>
-                          <w:szCs w:val="20"/>
-                        </w:rPr>
-                      </w:pPr>
-                      <w:r>
-                        <w:rPr>
-                          <w:rFonts w:ascii="Arial" w:eastAsia="Arial" w:hAnsi="Arial" w:cs="Arial"/>
-                          <w:sz w:val="20"/>
-                          <w:szCs w:val="20"/>
-                        </w:rPr>
-                        <w:t>Figure 1: Estimating percent cover using a stratified random overlay</w:t>
-                      </w:r>
-                      <w:r>
-                        <w:rPr>
-                          <w:rFonts w:ascii="Arial" w:eastAsia="Arial" w:hAnsi="Arial" w:cs="Arial"/>
-                          <w:sz w:val="20"/>
-                          <w:szCs w:val="20"/>
-                        </w:rPr>
-                        <w:t>.</w:t>
-                      </w:r>
-                    </w:p>
-                    <w:p/>
-                  </w:txbxContent>
-                </v:textbox>
-                <w10:wrap type="square"/>
-              </v:shape>
-            </w:pict>
-          </mc:Fallback>
-        </mc:AlternateContent>
-      </w:r>
-      <w:r>
-        <w:rPr>
-          <w:rFonts w:ascii="Arial" w:eastAsia="Arial" w:hAnsi="Arial" w:cs="Arial"/>
-          <w:sz w:val="22"/>
-          <w:szCs w:val="22"/>
-        </w:rPr>
-        <w:t>Under each point, identify the species to the lowest possible taxonomic group. When filling our data sheets, we require that each species be also categorized into a taxonomic category using Table 1).  If a point falls on sediment or open space, count that point as either sediment or open space. If a point falls upon a species growing on top of another (</w:t>
-      </w:r>
-      <w:proofErr w:type="gramStart"/>
-      <w:r>
-        <w:rPr>
-          <w:rFonts w:ascii="Arial" w:eastAsia="Arial" w:hAnsi="Arial" w:cs="Arial"/>
-          <w:sz w:val="22"/>
-          <w:szCs w:val="22"/>
-        </w:rPr>
-        <w:t>e.g.</w:t>
-      </w:r>
-      <w:proofErr w:type="gramEnd"/>
-      <w:r>
-        <w:rPr>
-          <w:rFonts w:ascii="Arial" w:eastAsia="Arial" w:hAnsi="Arial" w:cs="Arial"/>
-          <w:sz w:val="22"/>
-          <w:szCs w:val="22"/>
-        </w:rPr>
-        <w:t xml:space="preserve"> barnacles on top of oyster), count the species that is on the upper most layer. However, the user is encouraged to use their best judgement on what species should be counted that best reflects what is most dominant. Points can exceed 100.</w:t>
-      </w:r>
+        <w:sectPr>
+          <w:headerReference w:type="default" r:id="rId16"/>
+          <w:footerReference w:type="even" r:id="rId17"/>
+          <w:footerReference w:type="default" r:id="rId18"/>
+          <w:headerReference w:type="first" r:id="rId19"/>
+          <w:pgSz w:w="12240" w:h="15840"/>
+          <w:pgMar w:top="1045" w:right="1440" w:bottom="272" w:left="1440" w:header="432" w:footer="720" w:gutter="0"/>
+          <w:cols w:space="720" w:equalWidth="0">
+            <w:col w:w="9360"/>
+          </w:cols>
+          <w:titlePg/>
+          <w:docGrid w:linePitch="326"/>
+        </w:sectPr>
+      </w:pPr>
     </w:p>
     <w:p>
       <w:pPr>
-        <w:pStyle w:val="ListParagraph"/>
-        <w:numPr>
-          <w:ilvl w:val="0"/>
-          <w:numId w:val="10"/>
-        </w:numPr>
-        <w:tabs>
-          <w:tab w:val="left" w:pos="500"/>
-        </w:tabs>
         <w:spacing w:after="0" w:line="276" w:lineRule="auto"/>
         <w:rPr>
-          <w:rFonts w:ascii="Arial" w:eastAsia="Arial" w:hAnsi="Arial" w:cs="Arial"/>
-          <w:sz w:val="22"/>
-          <w:szCs w:val="22"/>
-        </w:rPr>
-      </w:pPr>
-      <w:r>
-        <w:rPr>
-          <w:rFonts w:ascii="Arial" w:eastAsia="Arial" w:hAnsi="Arial" w:cs="Arial"/>
-          <w:sz w:val="22"/>
-          <w:szCs w:val="22"/>
-        </w:rPr>
-        <w:t xml:space="preserve">All data should be entered into the supplied data templates to be uploaded to </w:t>
-      </w:r>
-      <w:proofErr w:type="spellStart"/>
-      <w:r>
-        <w:rPr>
-          <w:rFonts w:ascii="Arial" w:eastAsia="Arial" w:hAnsi="Arial" w:cs="Arial"/>
-          <w:sz w:val="22"/>
-          <w:szCs w:val="22"/>
-        </w:rPr>
-        <w:t>MarineGEO</w:t>
-      </w:r>
-      <w:proofErr w:type="spellEnd"/>
-      <w:r>
-        <w:rPr>
-          <w:rFonts w:ascii="Arial" w:eastAsia="Arial" w:hAnsi="Arial" w:cs="Arial"/>
-          <w:sz w:val="22"/>
-          <w:szCs w:val="22"/>
-        </w:rPr>
-        <w:t>.</w:t>
-      </w:r>
+          <w:rFonts w:ascii="Arial" w:eastAsia="Times New Roman" w:hAnsi="Arial" w:cs="Arial"/>
+          <w:sz w:val="22"/>
+          <w:szCs w:val="22"/>
+        </w:rPr>
+      </w:pPr>
+      <w:bookmarkStart w:id="3" w:name="page3"/>
+      <w:bookmarkEnd w:id="3"/>
     </w:p>
     <w:p>
       <w:pPr>
-        <w:pStyle w:val="Compact"/>
-        <w:spacing w:before="0" w:after="0" w:line="276" w:lineRule="auto"/>
-        <w:rPr>
-          <w:rFonts w:ascii="Arial" w:hAnsi="Arial" w:cs="Arial"/>
-        </w:rPr>
-      </w:pPr>
-    </w:p>
-    <w:p>
-      <w:pPr>
-        <w:pStyle w:val="Compact"/>
-        <w:spacing w:before="0" w:after="0" w:line="276" w:lineRule="auto"/>
         <w:rPr>
           <w:rFonts w:ascii="Arial" w:hAnsi="Arial" w:cs="Arial"/>
         </w:rPr>
@@ -2059,7 +2105,6 @@
           </w:tcPr>
           <w:p>
             <w:pPr>
-              <w:spacing w:line="276" w:lineRule="auto"/>
               <w:jc w:val="center"/>
               <w:rPr>
                 <w:rFonts w:ascii="Arial" w:eastAsia="Times New Roman" w:hAnsi="Arial" w:cs="Arial"/>
@@ -2099,7 +2144,6 @@
           </w:tcPr>
           <w:p>
             <w:pPr>
-              <w:spacing w:line="276" w:lineRule="auto"/>
               <w:jc w:val="center"/>
               <w:rPr>
                 <w:rFonts w:ascii="Arial" w:eastAsia="Times New Roman" w:hAnsi="Arial" w:cs="Arial"/>
@@ -2135,7 +2179,6 @@
           </w:tcPr>
           <w:p>
             <w:pPr>
-              <w:spacing w:line="276" w:lineRule="auto"/>
               <w:jc w:val="center"/>
               <w:rPr>
                 <w:rFonts w:ascii="Arial" w:eastAsia="Times New Roman" w:hAnsi="Arial" w:cs="Arial"/>
@@ -2177,7 +2220,6 @@
           </w:tcPr>
           <w:p>
             <w:pPr>
-              <w:spacing w:line="276" w:lineRule="auto"/>
               <w:jc w:val="center"/>
               <w:rPr>
                 <w:rFonts w:ascii="Arial" w:eastAsia="Times New Roman" w:hAnsi="Arial" w:cs="Arial"/>
@@ -2217,7 +2259,6 @@
           </w:tcPr>
           <w:p>
             <w:pPr>
-              <w:spacing w:line="276" w:lineRule="auto"/>
               <w:jc w:val="center"/>
               <w:rPr>
                 <w:rFonts w:ascii="Arial" w:eastAsia="Times New Roman" w:hAnsi="Arial" w:cs="Arial"/>
@@ -2253,7 +2294,6 @@
           </w:tcPr>
           <w:p>
             <w:pPr>
-              <w:spacing w:line="276" w:lineRule="auto"/>
               <w:jc w:val="center"/>
               <w:rPr>
                 <w:rFonts w:ascii="Arial" w:eastAsia="Times New Roman" w:hAnsi="Arial" w:cs="Arial"/>
@@ -2295,7 +2335,6 @@
           </w:tcPr>
           <w:p>
             <w:pPr>
-              <w:spacing w:line="276" w:lineRule="auto"/>
               <w:jc w:val="center"/>
               <w:rPr>
                 <w:rFonts w:ascii="Arial" w:eastAsia="Times New Roman" w:hAnsi="Arial" w:cs="Arial"/>
@@ -2337,7 +2376,6 @@
           </w:tcPr>
           <w:p>
             <w:pPr>
-              <w:spacing w:line="276" w:lineRule="auto"/>
               <w:jc w:val="center"/>
               <w:rPr>
                 <w:rFonts w:ascii="Arial" w:eastAsia="Times New Roman" w:hAnsi="Arial" w:cs="Arial"/>
@@ -2373,7 +2411,6 @@
           </w:tcPr>
           <w:p>
             <w:pPr>
-              <w:spacing w:line="276" w:lineRule="auto"/>
               <w:jc w:val="center"/>
               <w:rPr>
                 <w:rFonts w:ascii="Arial" w:eastAsia="Times New Roman" w:hAnsi="Arial" w:cs="Arial"/>
@@ -2415,7 +2452,6 @@
           </w:tcPr>
           <w:p>
             <w:pPr>
-              <w:spacing w:line="276" w:lineRule="auto"/>
               <w:jc w:val="center"/>
               <w:rPr>
                 <w:rFonts w:ascii="Arial" w:eastAsia="Times New Roman" w:hAnsi="Arial" w:cs="Arial"/>
@@ -2455,7 +2491,6 @@
           </w:tcPr>
           <w:p>
             <w:pPr>
-              <w:spacing w:line="276" w:lineRule="auto"/>
               <w:jc w:val="center"/>
               <w:rPr>
                 <w:rFonts w:ascii="Arial" w:eastAsia="Times New Roman" w:hAnsi="Arial" w:cs="Arial"/>
@@ -2490,7 +2525,6 @@
           </w:tcPr>
           <w:p>
             <w:pPr>
-              <w:spacing w:line="276" w:lineRule="auto"/>
               <w:jc w:val="center"/>
               <w:rPr>
                 <w:rFonts w:ascii="Arial" w:eastAsia="Times New Roman" w:hAnsi="Arial" w:cs="Arial"/>
@@ -2532,7 +2566,6 @@
           </w:tcPr>
           <w:p>
             <w:pPr>
-              <w:spacing w:line="276" w:lineRule="auto"/>
               <w:jc w:val="center"/>
               <w:rPr>
                 <w:rFonts w:ascii="Arial" w:eastAsia="Times New Roman" w:hAnsi="Arial" w:cs="Arial"/>
@@ -2574,7 +2607,6 @@
           </w:tcPr>
           <w:p>
             <w:pPr>
-              <w:spacing w:line="276" w:lineRule="auto"/>
               <w:jc w:val="center"/>
               <w:rPr>
                 <w:rFonts w:ascii="Arial" w:eastAsia="Times New Roman" w:hAnsi="Arial" w:cs="Arial"/>
@@ -2610,7 +2642,6 @@
           </w:tcPr>
           <w:p>
             <w:pPr>
-              <w:spacing w:line="276" w:lineRule="auto"/>
               <w:jc w:val="center"/>
               <w:rPr>
                 <w:rFonts w:ascii="Arial" w:eastAsia="Times New Roman" w:hAnsi="Arial" w:cs="Arial"/>
@@ -2652,7 +2683,6 @@
           </w:tcPr>
           <w:p>
             <w:pPr>
-              <w:spacing w:line="276" w:lineRule="auto"/>
               <w:jc w:val="center"/>
               <w:rPr>
                 <w:rFonts w:ascii="Arial" w:eastAsia="Times New Roman" w:hAnsi="Arial" w:cs="Arial"/>
@@ -2692,7 +2722,6 @@
           </w:tcPr>
           <w:p>
             <w:pPr>
-              <w:spacing w:line="276" w:lineRule="auto"/>
               <w:jc w:val="center"/>
               <w:rPr>
                 <w:rFonts w:ascii="Arial" w:eastAsia="Times New Roman" w:hAnsi="Arial" w:cs="Arial"/>
@@ -2728,7 +2757,6 @@
           </w:tcPr>
           <w:p>
             <w:pPr>
-              <w:spacing w:line="276" w:lineRule="auto"/>
               <w:jc w:val="center"/>
               <w:rPr>
                 <w:rFonts w:ascii="Arial" w:eastAsia="Times New Roman" w:hAnsi="Arial" w:cs="Arial"/>
@@ -2770,7 +2798,6 @@
           </w:tcPr>
           <w:p>
             <w:pPr>
-              <w:spacing w:line="276" w:lineRule="auto"/>
               <w:jc w:val="center"/>
               <w:rPr>
                 <w:rFonts w:ascii="Arial" w:eastAsia="Times New Roman" w:hAnsi="Arial" w:cs="Arial"/>
@@ -2810,7 +2837,6 @@
           </w:tcPr>
           <w:p>
             <w:pPr>
-              <w:spacing w:line="276" w:lineRule="auto"/>
               <w:jc w:val="center"/>
               <w:rPr>
                 <w:rFonts w:ascii="Arial" w:eastAsia="Times New Roman" w:hAnsi="Arial" w:cs="Arial"/>
@@ -2857,7 +2883,6 @@
           </w:tcPr>
           <w:p>
             <w:pPr>
-              <w:spacing w:line="276" w:lineRule="auto"/>
               <w:jc w:val="center"/>
               <w:rPr>
                 <w:rFonts w:ascii="Arial" w:eastAsia="Times New Roman" w:hAnsi="Arial" w:cs="Arial"/>
@@ -2970,7 +2995,6 @@
           </w:tcPr>
           <w:p>
             <w:pPr>
-              <w:spacing w:line="276" w:lineRule="auto"/>
               <w:jc w:val="center"/>
               <w:rPr>
                 <w:rFonts w:ascii="Arial" w:eastAsia="Times New Roman" w:hAnsi="Arial" w:cs="Arial"/>
@@ -3010,7 +3034,6 @@
           </w:tcPr>
           <w:p>
             <w:pPr>
-              <w:spacing w:line="276" w:lineRule="auto"/>
               <w:jc w:val="center"/>
               <w:rPr>
                 <w:rFonts w:ascii="Arial" w:eastAsia="Times New Roman" w:hAnsi="Arial" w:cs="Arial"/>
@@ -3057,7 +3080,6 @@
           </w:tcPr>
           <w:p>
             <w:pPr>
-              <w:spacing w:line="276" w:lineRule="auto"/>
               <w:jc w:val="center"/>
               <w:rPr>
                 <w:rFonts w:ascii="Arial" w:eastAsia="Times New Roman" w:hAnsi="Arial" w:cs="Arial"/>
@@ -3110,7 +3132,6 @@
           </w:tcPr>
           <w:p>
             <w:pPr>
-              <w:spacing w:line="276" w:lineRule="auto"/>
               <w:jc w:val="center"/>
               <w:rPr>
                 <w:rFonts w:ascii="Arial" w:eastAsia="Times New Roman" w:hAnsi="Arial" w:cs="Arial"/>
@@ -3150,7 +3171,6 @@
           </w:tcPr>
           <w:p>
             <w:pPr>
-              <w:spacing w:line="276" w:lineRule="auto"/>
               <w:jc w:val="center"/>
               <w:rPr>
                 <w:rFonts w:ascii="Arial" w:eastAsia="Times New Roman" w:hAnsi="Arial" w:cs="Arial"/>
@@ -3186,7 +3206,6 @@
           </w:tcPr>
           <w:p>
             <w:pPr>
-              <w:spacing w:line="276" w:lineRule="auto"/>
               <w:jc w:val="center"/>
               <w:rPr>
                 <w:rFonts w:ascii="Arial" w:eastAsia="Times New Roman" w:hAnsi="Arial" w:cs="Arial"/>
@@ -3228,7 +3247,6 @@
           </w:tcPr>
           <w:p>
             <w:pPr>
-              <w:spacing w:line="276" w:lineRule="auto"/>
               <w:jc w:val="center"/>
               <w:rPr>
                 <w:rFonts w:ascii="Arial" w:eastAsia="Times New Roman" w:hAnsi="Arial" w:cs="Arial"/>
@@ -3249,7 +3267,6 @@
                 <w:sz w:val="18"/>
                 <w:szCs w:val="18"/>
               </w:rPr>
-              <w:lastRenderedPageBreak/>
               <w:t>Biv</w:t>
             </w:r>
             <w:proofErr w:type="spellEnd"/>
@@ -3271,7 +3288,6 @@
           </w:tcPr>
           <w:p>
             <w:pPr>
-              <w:spacing w:line="276" w:lineRule="auto"/>
               <w:jc w:val="center"/>
               <w:rPr>
                 <w:rFonts w:ascii="Arial" w:eastAsia="Times New Roman" w:hAnsi="Arial" w:cs="Arial"/>
@@ -3307,7 +3323,6 @@
           </w:tcPr>
           <w:p>
             <w:pPr>
-              <w:spacing w:line="276" w:lineRule="auto"/>
               <w:jc w:val="center"/>
               <w:rPr>
                 <w:rFonts w:ascii="Arial" w:eastAsia="Times New Roman" w:hAnsi="Arial" w:cs="Arial"/>
@@ -3349,7 +3364,6 @@
           </w:tcPr>
           <w:p>
             <w:pPr>
-              <w:spacing w:line="276" w:lineRule="auto"/>
               <w:jc w:val="center"/>
               <w:rPr>
                 <w:rFonts w:ascii="Arial" w:eastAsia="Times New Roman" w:hAnsi="Arial" w:cs="Arial"/>
@@ -3389,7 +3403,6 @@
           </w:tcPr>
           <w:p>
             <w:pPr>
-              <w:spacing w:line="276" w:lineRule="auto"/>
               <w:jc w:val="center"/>
               <w:rPr>
                 <w:rFonts w:ascii="Arial" w:eastAsia="Times New Roman" w:hAnsi="Arial" w:cs="Arial"/>
@@ -3425,7 +3438,6 @@
           </w:tcPr>
           <w:p>
             <w:pPr>
-              <w:spacing w:line="276" w:lineRule="auto"/>
               <w:jc w:val="center"/>
               <w:rPr>
                 <w:rFonts w:ascii="Arial" w:eastAsia="Times New Roman" w:hAnsi="Arial" w:cs="Arial"/>
@@ -3498,7 +3510,6 @@
           </w:tcPr>
           <w:p>
             <w:pPr>
-              <w:spacing w:line="276" w:lineRule="auto"/>
               <w:jc w:val="center"/>
               <w:rPr>
                 <w:rFonts w:ascii="Arial" w:eastAsia="Times New Roman" w:hAnsi="Arial" w:cs="Arial"/>
@@ -3538,7 +3549,6 @@
           </w:tcPr>
           <w:p>
             <w:pPr>
-              <w:spacing w:line="276" w:lineRule="auto"/>
               <w:jc w:val="center"/>
               <w:rPr>
                 <w:rFonts w:ascii="Arial" w:eastAsia="Times New Roman" w:hAnsi="Arial" w:cs="Arial"/>
@@ -3574,7 +3584,6 @@
           </w:tcPr>
           <w:p>
             <w:pPr>
-              <w:spacing w:line="276" w:lineRule="auto"/>
               <w:jc w:val="center"/>
               <w:rPr>
                 <w:rFonts w:ascii="Arial" w:eastAsia="Times New Roman" w:hAnsi="Arial" w:cs="Arial"/>
@@ -3627,7 +3636,6 @@
           </w:tcPr>
           <w:p>
             <w:pPr>
-              <w:spacing w:line="276" w:lineRule="auto"/>
               <w:jc w:val="center"/>
               <w:rPr>
                 <w:rFonts w:ascii="Arial" w:eastAsia="Times New Roman" w:hAnsi="Arial" w:cs="Arial"/>
@@ -3667,7 +3675,6 @@
           </w:tcPr>
           <w:p>
             <w:pPr>
-              <w:spacing w:line="276" w:lineRule="auto"/>
               <w:jc w:val="center"/>
               <w:rPr>
                 <w:rFonts w:ascii="Arial" w:eastAsia="Times New Roman" w:hAnsi="Arial" w:cs="Arial"/>
@@ -3703,7 +3710,6 @@
           </w:tcPr>
           <w:p>
             <w:pPr>
-              <w:spacing w:line="276" w:lineRule="auto"/>
               <w:jc w:val="center"/>
               <w:rPr>
                 <w:rFonts w:ascii="Arial" w:eastAsia="Times New Roman" w:hAnsi="Arial" w:cs="Arial"/>
@@ -3767,7 +3773,6 @@
           </w:tcPr>
           <w:p>
             <w:pPr>
-              <w:spacing w:line="276" w:lineRule="auto"/>
               <w:jc w:val="center"/>
               <w:rPr>
                 <w:rFonts w:ascii="Arial" w:eastAsia="Times New Roman" w:hAnsi="Arial" w:cs="Arial"/>
@@ -3807,7 +3812,6 @@
           </w:tcPr>
           <w:p>
             <w:pPr>
-              <w:spacing w:line="276" w:lineRule="auto"/>
               <w:jc w:val="center"/>
               <w:rPr>
                 <w:rFonts w:ascii="Arial" w:eastAsia="Times New Roman" w:hAnsi="Arial" w:cs="Arial"/>
@@ -3843,7 +3847,6 @@
           </w:tcPr>
           <w:p>
             <w:pPr>
-              <w:spacing w:line="276" w:lineRule="auto"/>
               <w:jc w:val="center"/>
               <w:rPr>
                 <w:rFonts w:ascii="Arial" w:eastAsia="Times New Roman" w:hAnsi="Arial" w:cs="Arial"/>
@@ -3885,7 +3888,6 @@
           </w:tcPr>
           <w:p>
             <w:pPr>
-              <w:spacing w:line="276" w:lineRule="auto"/>
               <w:jc w:val="center"/>
               <w:rPr>
                 <w:rFonts w:ascii="Arial" w:eastAsia="Times New Roman" w:hAnsi="Arial" w:cs="Arial"/>
@@ -3925,7 +3927,6 @@
           </w:tcPr>
           <w:p>
             <w:pPr>
-              <w:spacing w:line="276" w:lineRule="auto"/>
               <w:jc w:val="center"/>
               <w:rPr>
                 <w:rFonts w:ascii="Arial" w:eastAsia="Times New Roman" w:hAnsi="Arial" w:cs="Arial"/>
@@ -3961,7 +3962,6 @@
           </w:tcPr>
           <w:p>
             <w:pPr>
-              <w:spacing w:line="276" w:lineRule="auto"/>
               <w:jc w:val="center"/>
               <w:rPr>
                 <w:rFonts w:ascii="Arial" w:eastAsia="Times New Roman" w:hAnsi="Arial" w:cs="Arial"/>
@@ -4019,6 +4019,479 @@
                 <w:szCs w:val="18"/>
               </w:rPr>
               <w:t>etc</w:t>
+            </w:r>
+            <w:proofErr w:type="spellEnd"/>
+          </w:p>
+        </w:tc>
+      </w:tr>
+      <w:tr>
+        <w:trPr>
+          <w:trHeight w:val="287"/>
+          <w:jc w:val="center"/>
+        </w:trPr>
+        <w:tc>
+          <w:tcPr>
+            <w:tcW w:w="900" w:type="dxa"/>
+            <w:tcBorders>
+              <w:top w:val="nil"/>
+              <w:left w:val="single" w:sz="4" w:space="0" w:color="auto"/>
+              <w:bottom w:val="single" w:sz="4" w:space="0" w:color="auto"/>
+              <w:right w:val="single" w:sz="4" w:space="0" w:color="auto"/>
+            </w:tcBorders>
+            <w:shd w:val="clear" w:color="auto" w:fill="auto"/>
+            <w:noWrap/>
+            <w:vAlign w:val="center"/>
+            <w:hideMark/>
+          </w:tcPr>
+          <w:p>
+            <w:pPr>
+              <w:jc w:val="center"/>
+              <w:rPr>
+                <w:rFonts w:ascii="Arial" w:eastAsia="Times New Roman" w:hAnsi="Arial" w:cs="Arial"/>
+                <w:b/>
+                <w:bCs/>
+                <w:color w:val="000000"/>
+                <w:sz w:val="18"/>
+                <w:szCs w:val="18"/>
+              </w:rPr>
+            </w:pPr>
+            <w:proofErr w:type="spellStart"/>
+            <w:r>
+              <w:rPr>
+                <w:rFonts w:ascii="Arial" w:eastAsia="Times New Roman" w:hAnsi="Arial" w:cs="Arial"/>
+                <w:b/>
+                <w:bCs/>
+                <w:color w:val="000000"/>
+                <w:sz w:val="18"/>
+                <w:szCs w:val="18"/>
+              </w:rPr>
+              <w:t>Ech</w:t>
+            </w:r>
+            <w:proofErr w:type="spellEnd"/>
+          </w:p>
+        </w:tc>
+        <w:tc>
+          <w:tcPr>
+            <w:tcW w:w="1980" w:type="dxa"/>
+            <w:tcBorders>
+              <w:top w:val="nil"/>
+              <w:left w:val="nil"/>
+              <w:bottom w:val="single" w:sz="4" w:space="0" w:color="auto"/>
+              <w:right w:val="single" w:sz="4" w:space="0" w:color="auto"/>
+            </w:tcBorders>
+            <w:shd w:val="clear" w:color="auto" w:fill="auto"/>
+            <w:noWrap/>
+            <w:vAlign w:val="center"/>
+            <w:hideMark/>
+          </w:tcPr>
+          <w:p>
+            <w:pPr>
+              <w:jc w:val="center"/>
+              <w:rPr>
+                <w:rFonts w:ascii="Arial" w:eastAsia="Times New Roman" w:hAnsi="Arial" w:cs="Arial"/>
+                <w:color w:val="000000"/>
+                <w:sz w:val="18"/>
+                <w:szCs w:val="18"/>
+              </w:rPr>
+            </w:pPr>
+            <w:r>
+              <w:rPr>
+                <w:rFonts w:ascii="Arial" w:eastAsia="Times New Roman" w:hAnsi="Arial" w:cs="Arial"/>
+                <w:color w:val="000000"/>
+                <w:sz w:val="18"/>
+                <w:szCs w:val="18"/>
+              </w:rPr>
+              <w:t>Echinodermata</w:t>
+            </w:r>
+          </w:p>
+        </w:tc>
+        <w:tc>
+          <w:tcPr>
+            <w:tcW w:w="4320" w:type="dxa"/>
+            <w:tcBorders>
+              <w:top w:val="nil"/>
+              <w:left w:val="nil"/>
+              <w:bottom w:val="single" w:sz="4" w:space="0" w:color="auto"/>
+              <w:right w:val="single" w:sz="4" w:space="0" w:color="auto"/>
+            </w:tcBorders>
+            <w:shd w:val="clear" w:color="auto" w:fill="auto"/>
+            <w:noWrap/>
+            <w:vAlign w:val="center"/>
+            <w:hideMark/>
+          </w:tcPr>
+          <w:p>
+            <w:pPr>
+              <w:jc w:val="center"/>
+              <w:rPr>
+                <w:rFonts w:ascii="Arial" w:eastAsia="Times New Roman" w:hAnsi="Arial" w:cs="Arial"/>
+                <w:color w:val="000000"/>
+                <w:sz w:val="18"/>
+                <w:szCs w:val="18"/>
+              </w:rPr>
+            </w:pPr>
+            <w:r>
+              <w:rPr>
+                <w:rFonts w:ascii="Arial" w:eastAsia="Times New Roman" w:hAnsi="Arial" w:cs="Arial"/>
+                <w:color w:val="000000"/>
+                <w:sz w:val="18"/>
+                <w:szCs w:val="18"/>
+              </w:rPr>
+              <w:t>holothuroids, ophiuroids</w:t>
+            </w:r>
+          </w:p>
+        </w:tc>
+      </w:tr>
+      <w:tr>
+        <w:trPr>
+          <w:trHeight w:val="224"/>
+          <w:jc w:val="center"/>
+        </w:trPr>
+        <w:tc>
+          <w:tcPr>
+            <w:tcW w:w="900" w:type="dxa"/>
+            <w:tcBorders>
+              <w:top w:val="nil"/>
+              <w:left w:val="single" w:sz="4" w:space="0" w:color="auto"/>
+              <w:bottom w:val="single" w:sz="4" w:space="0" w:color="auto"/>
+              <w:right w:val="single" w:sz="4" w:space="0" w:color="auto"/>
+            </w:tcBorders>
+            <w:shd w:val="clear" w:color="auto" w:fill="auto"/>
+            <w:noWrap/>
+            <w:vAlign w:val="center"/>
+            <w:hideMark/>
+          </w:tcPr>
+          <w:p>
+            <w:pPr>
+              <w:jc w:val="center"/>
+              <w:rPr>
+                <w:rFonts w:ascii="Arial" w:eastAsia="Times New Roman" w:hAnsi="Arial" w:cs="Arial"/>
+                <w:b/>
+                <w:bCs/>
+                <w:color w:val="000000"/>
+                <w:sz w:val="18"/>
+                <w:szCs w:val="18"/>
+              </w:rPr>
+            </w:pPr>
+            <w:r>
+              <w:rPr>
+                <w:rFonts w:ascii="Arial" w:eastAsia="Times New Roman" w:hAnsi="Arial" w:cs="Arial"/>
+                <w:b/>
+                <w:bCs/>
+                <w:color w:val="000000"/>
+                <w:sz w:val="18"/>
+                <w:szCs w:val="18"/>
+              </w:rPr>
+              <w:t>A_S</w:t>
+            </w:r>
+          </w:p>
+        </w:tc>
+        <w:tc>
+          <w:tcPr>
+            <w:tcW w:w="1980" w:type="dxa"/>
+            <w:tcBorders>
+              <w:top w:val="nil"/>
+              <w:left w:val="nil"/>
+              <w:bottom w:val="single" w:sz="4" w:space="0" w:color="auto"/>
+              <w:right w:val="single" w:sz="4" w:space="0" w:color="auto"/>
+            </w:tcBorders>
+            <w:shd w:val="clear" w:color="auto" w:fill="auto"/>
+            <w:noWrap/>
+            <w:vAlign w:val="center"/>
+            <w:hideMark/>
+          </w:tcPr>
+          <w:p>
+            <w:pPr>
+              <w:jc w:val="center"/>
+              <w:rPr>
+                <w:rFonts w:ascii="Arial" w:eastAsia="Times New Roman" w:hAnsi="Arial" w:cs="Arial"/>
+                <w:color w:val="000000"/>
+                <w:sz w:val="18"/>
+                <w:szCs w:val="18"/>
+              </w:rPr>
+            </w:pPr>
+            <w:r>
+              <w:rPr>
+                <w:rFonts w:ascii="Arial" w:eastAsia="Times New Roman" w:hAnsi="Arial" w:cs="Arial"/>
+                <w:color w:val="000000"/>
+                <w:sz w:val="18"/>
+                <w:szCs w:val="18"/>
+              </w:rPr>
+              <w:t>Solitary ascidians</w:t>
+            </w:r>
+          </w:p>
+        </w:tc>
+        <w:tc>
+          <w:tcPr>
+            <w:tcW w:w="4320" w:type="dxa"/>
+            <w:tcBorders>
+              <w:top w:val="nil"/>
+              <w:left w:val="nil"/>
+              <w:bottom w:val="single" w:sz="4" w:space="0" w:color="auto"/>
+              <w:right w:val="single" w:sz="4" w:space="0" w:color="auto"/>
+            </w:tcBorders>
+            <w:shd w:val="clear" w:color="auto" w:fill="auto"/>
+            <w:noWrap/>
+            <w:vAlign w:val="center"/>
+            <w:hideMark/>
+          </w:tcPr>
+          <w:p>
+            <w:pPr>
+              <w:jc w:val="center"/>
+              <w:rPr>
+                <w:rFonts w:ascii="Arial" w:eastAsia="Times New Roman" w:hAnsi="Arial" w:cs="Arial"/>
+                <w:color w:val="000000"/>
+                <w:sz w:val="18"/>
+                <w:szCs w:val="18"/>
+              </w:rPr>
+            </w:pPr>
+            <w:r>
+              <w:rPr>
+                <w:rFonts w:ascii="Arial" w:eastAsia="Times New Roman" w:hAnsi="Arial" w:cs="Arial"/>
+                <w:color w:val="000000"/>
+                <w:sz w:val="18"/>
+                <w:szCs w:val="18"/>
+              </w:rPr>
+              <w:t>solitary and social forms</w:t>
+            </w:r>
+          </w:p>
+        </w:tc>
+      </w:tr>
+      <w:tr>
+        <w:trPr>
+          <w:trHeight w:val="300"/>
+          <w:jc w:val="center"/>
+        </w:trPr>
+        <w:tc>
+          <w:tcPr>
+            <w:tcW w:w="900" w:type="dxa"/>
+            <w:tcBorders>
+              <w:top w:val="nil"/>
+              <w:left w:val="single" w:sz="4" w:space="0" w:color="auto"/>
+              <w:bottom w:val="single" w:sz="4" w:space="0" w:color="auto"/>
+              <w:right w:val="single" w:sz="4" w:space="0" w:color="auto"/>
+            </w:tcBorders>
+            <w:shd w:val="clear" w:color="auto" w:fill="auto"/>
+            <w:noWrap/>
+            <w:vAlign w:val="center"/>
+            <w:hideMark/>
+          </w:tcPr>
+          <w:p>
+            <w:pPr>
+              <w:jc w:val="center"/>
+              <w:rPr>
+                <w:rFonts w:ascii="Arial" w:eastAsia="Times New Roman" w:hAnsi="Arial" w:cs="Arial"/>
+                <w:b/>
+                <w:bCs/>
+                <w:color w:val="000000"/>
+                <w:sz w:val="18"/>
+                <w:szCs w:val="18"/>
+              </w:rPr>
+            </w:pPr>
+            <w:r>
+              <w:rPr>
+                <w:rFonts w:ascii="Arial" w:eastAsia="Times New Roman" w:hAnsi="Arial" w:cs="Arial"/>
+                <w:b/>
+                <w:bCs/>
+                <w:color w:val="000000"/>
+                <w:sz w:val="18"/>
+                <w:szCs w:val="18"/>
+              </w:rPr>
+              <w:t>A_C</w:t>
+            </w:r>
+          </w:p>
+        </w:tc>
+        <w:tc>
+          <w:tcPr>
+            <w:tcW w:w="1980" w:type="dxa"/>
+            <w:tcBorders>
+              <w:top w:val="nil"/>
+              <w:left w:val="nil"/>
+              <w:bottom w:val="single" w:sz="4" w:space="0" w:color="auto"/>
+              <w:right w:val="single" w:sz="4" w:space="0" w:color="auto"/>
+            </w:tcBorders>
+            <w:shd w:val="clear" w:color="auto" w:fill="auto"/>
+            <w:noWrap/>
+            <w:vAlign w:val="center"/>
+            <w:hideMark/>
+          </w:tcPr>
+          <w:p>
+            <w:pPr>
+              <w:jc w:val="center"/>
+              <w:rPr>
+                <w:rFonts w:ascii="Arial" w:eastAsia="Times New Roman" w:hAnsi="Arial" w:cs="Arial"/>
+                <w:color w:val="000000"/>
+                <w:sz w:val="18"/>
+                <w:szCs w:val="18"/>
+              </w:rPr>
+            </w:pPr>
+            <w:r>
+              <w:rPr>
+                <w:rFonts w:ascii="Arial" w:eastAsia="Times New Roman" w:hAnsi="Arial" w:cs="Arial"/>
+                <w:color w:val="000000"/>
+                <w:sz w:val="18"/>
+                <w:szCs w:val="18"/>
+              </w:rPr>
+              <w:t>Colonial ascidians</w:t>
+            </w:r>
+          </w:p>
+        </w:tc>
+        <w:tc>
+          <w:tcPr>
+            <w:tcW w:w="4320" w:type="dxa"/>
+            <w:tcBorders>
+              <w:top w:val="nil"/>
+              <w:left w:val="nil"/>
+              <w:bottom w:val="single" w:sz="4" w:space="0" w:color="auto"/>
+              <w:right w:val="single" w:sz="4" w:space="0" w:color="auto"/>
+            </w:tcBorders>
+            <w:shd w:val="clear" w:color="auto" w:fill="auto"/>
+            <w:noWrap/>
+            <w:vAlign w:val="center"/>
+            <w:hideMark/>
+          </w:tcPr>
+          <w:p>
+            <w:pPr>
+              <w:jc w:val="center"/>
+              <w:rPr>
+                <w:rFonts w:ascii="Arial" w:eastAsia="Times New Roman" w:hAnsi="Arial" w:cs="Arial"/>
+                <w:color w:val="000000"/>
+                <w:sz w:val="18"/>
+                <w:szCs w:val="18"/>
+              </w:rPr>
+            </w:pPr>
+            <w:r>
+              <w:rPr>
+                <w:rFonts w:ascii="Arial" w:eastAsia="Times New Roman" w:hAnsi="Arial" w:cs="Arial"/>
+                <w:color w:val="000000"/>
+                <w:sz w:val="18"/>
+                <w:szCs w:val="18"/>
+              </w:rPr>
+              <w:t>colonial forms</w:t>
+            </w:r>
+          </w:p>
+        </w:tc>
+      </w:tr>
+      <w:tr>
+        <w:trPr>
+          <w:trHeight w:val="300"/>
+          <w:jc w:val="center"/>
+        </w:trPr>
+        <w:tc>
+          <w:tcPr>
+            <w:tcW w:w="900" w:type="dxa"/>
+            <w:tcBorders>
+              <w:top w:val="nil"/>
+              <w:left w:val="single" w:sz="4" w:space="0" w:color="auto"/>
+              <w:bottom w:val="single" w:sz="4" w:space="0" w:color="auto"/>
+              <w:right w:val="single" w:sz="4" w:space="0" w:color="auto"/>
+            </w:tcBorders>
+            <w:shd w:val="clear" w:color="auto" w:fill="auto"/>
+            <w:noWrap/>
+            <w:vAlign w:val="center"/>
+            <w:hideMark/>
+          </w:tcPr>
+          <w:p>
+            <w:pPr>
+              <w:jc w:val="center"/>
+              <w:rPr>
+                <w:rFonts w:ascii="Arial" w:eastAsia="Times New Roman" w:hAnsi="Arial" w:cs="Arial"/>
+                <w:b/>
+                <w:bCs/>
+                <w:color w:val="000000"/>
+                <w:sz w:val="18"/>
+                <w:szCs w:val="18"/>
+              </w:rPr>
+            </w:pPr>
+            <w:r>
+              <w:rPr>
+                <w:rFonts w:ascii="Arial" w:eastAsia="Times New Roman" w:hAnsi="Arial" w:cs="Arial"/>
+                <w:b/>
+                <w:bCs/>
+                <w:color w:val="000000"/>
+                <w:sz w:val="18"/>
+                <w:szCs w:val="18"/>
+              </w:rPr>
+              <w:t>F</w:t>
+            </w:r>
+          </w:p>
+        </w:tc>
+        <w:tc>
+          <w:tcPr>
+            <w:tcW w:w="1980" w:type="dxa"/>
+            <w:tcBorders>
+              <w:top w:val="nil"/>
+              <w:left w:val="nil"/>
+              <w:bottom w:val="single" w:sz="4" w:space="0" w:color="auto"/>
+              <w:right w:val="single" w:sz="4" w:space="0" w:color="auto"/>
+            </w:tcBorders>
+            <w:shd w:val="clear" w:color="auto" w:fill="auto"/>
+            <w:noWrap/>
+            <w:vAlign w:val="center"/>
+            <w:hideMark/>
+          </w:tcPr>
+          <w:p>
+            <w:pPr>
+              <w:jc w:val="center"/>
+              <w:rPr>
+                <w:rFonts w:ascii="Arial" w:eastAsia="Times New Roman" w:hAnsi="Arial" w:cs="Arial"/>
+                <w:color w:val="000000"/>
+                <w:sz w:val="18"/>
+                <w:szCs w:val="18"/>
+              </w:rPr>
+            </w:pPr>
+            <w:r>
+              <w:rPr>
+                <w:rFonts w:ascii="Arial" w:eastAsia="Times New Roman" w:hAnsi="Arial" w:cs="Arial"/>
+                <w:color w:val="000000"/>
+                <w:sz w:val="18"/>
+                <w:szCs w:val="18"/>
+              </w:rPr>
+              <w:t>Foraminifera</w:t>
+            </w:r>
+          </w:p>
+        </w:tc>
+        <w:tc>
+          <w:tcPr>
+            <w:tcW w:w="4320" w:type="dxa"/>
+            <w:tcBorders>
+              <w:top w:val="nil"/>
+              <w:left w:val="nil"/>
+              <w:bottom w:val="single" w:sz="4" w:space="0" w:color="auto"/>
+              <w:right w:val="single" w:sz="4" w:space="0" w:color="auto"/>
+            </w:tcBorders>
+            <w:shd w:val="clear" w:color="auto" w:fill="auto"/>
+            <w:noWrap/>
+            <w:vAlign w:val="center"/>
+            <w:hideMark/>
+          </w:tcPr>
+          <w:p>
+            <w:pPr>
+              <w:jc w:val="center"/>
+              <w:rPr>
+                <w:rFonts w:ascii="Arial" w:eastAsia="Times New Roman" w:hAnsi="Arial" w:cs="Arial"/>
+                <w:color w:val="000000"/>
+                <w:sz w:val="18"/>
+                <w:szCs w:val="18"/>
+              </w:rPr>
+            </w:pPr>
+            <w:r>
+              <w:rPr>
+                <w:rFonts w:ascii="Arial" w:eastAsia="Times New Roman" w:hAnsi="Arial" w:cs="Arial"/>
+                <w:color w:val="000000"/>
+                <w:sz w:val="18"/>
+                <w:szCs w:val="18"/>
+              </w:rPr>
+              <w:t xml:space="preserve">all forms of </w:t>
+            </w:r>
+            <w:proofErr w:type="spellStart"/>
+            <w:r>
+              <w:rPr>
+                <w:rFonts w:ascii="Arial" w:eastAsia="Times New Roman" w:hAnsi="Arial" w:cs="Arial"/>
+                <w:color w:val="000000"/>
+                <w:sz w:val="18"/>
+                <w:szCs w:val="18"/>
+              </w:rPr>
+              <w:t>forams</w:t>
             </w:r>
             <w:proofErr w:type="spellEnd"/>
           </w:p>
@@ -4045,7 +4518,6 @@
           </w:tcPr>
           <w:p>
             <w:pPr>
-              <w:spacing w:line="276" w:lineRule="auto"/>
               <w:jc w:val="center"/>
               <w:rPr>
                 <w:rFonts w:ascii="Arial" w:eastAsia="Times New Roman" w:hAnsi="Arial" w:cs="Arial"/>
@@ -4056,7 +4528,6 @@
                 <w:szCs w:val="18"/>
               </w:rPr>
             </w:pPr>
-            <w:proofErr w:type="spellStart"/>
             <w:r>
               <w:rPr>
                 <w:rFonts w:ascii="Arial" w:eastAsia="Times New Roman" w:hAnsi="Arial" w:cs="Arial"/>
@@ -4066,9 +4537,8 @@
                 <w:sz w:val="18"/>
                 <w:szCs w:val="18"/>
               </w:rPr>
-              <w:t>Ech</w:t>
-            </w:r>
-            <w:proofErr w:type="spellEnd"/>
+              <w:t>Turf</w:t>
+            </w:r>
           </w:p>
         </w:tc>
         <w:tc>
@@ -4087,7 +4557,6 @@
           </w:tcPr>
           <w:p>
             <w:pPr>
-              <w:spacing w:line="276" w:lineRule="auto"/>
               <w:jc w:val="center"/>
               <w:rPr>
                 <w:rFonts w:ascii="Arial" w:eastAsia="Times New Roman" w:hAnsi="Arial" w:cs="Arial"/>
@@ -4103,7 +4572,7 @@
                 <w:sz w:val="18"/>
                 <w:szCs w:val="18"/>
               </w:rPr>
-              <w:t>Echinodermata</w:t>
+              <w:t>Turf</w:t>
             </w:r>
           </w:p>
         </w:tc>
@@ -4123,7 +4592,6 @@
           </w:tcPr>
           <w:p>
             <w:pPr>
-              <w:spacing w:line="276" w:lineRule="auto"/>
               <w:jc w:val="center"/>
               <w:rPr>
                 <w:rFonts w:ascii="Arial" w:eastAsia="Times New Roman" w:hAnsi="Arial" w:cs="Arial"/>
@@ -4139,7 +4607,7 @@
                 <w:sz w:val="18"/>
                 <w:szCs w:val="18"/>
               </w:rPr>
-              <w:t>holothuroids, ophiuroids</w:t>
+              <w:t>small turf algae, various groups</w:t>
             </w:r>
           </w:p>
         </w:tc>
@@ -4165,7 +4633,6 @@
           </w:tcPr>
           <w:p>
             <w:pPr>
-              <w:spacing w:line="276" w:lineRule="auto"/>
               <w:jc w:val="center"/>
               <w:rPr>
                 <w:rFonts w:ascii="Arial" w:eastAsia="Times New Roman" w:hAnsi="Arial" w:cs="Arial"/>
@@ -4185,7 +4652,7 @@
                 <w:sz w:val="18"/>
                 <w:szCs w:val="18"/>
               </w:rPr>
-              <w:t>A_S</w:t>
+              <w:t>Green</w:t>
             </w:r>
           </w:p>
         </w:tc>
@@ -4205,7 +4672,6 @@
           </w:tcPr>
           <w:p>
             <w:pPr>
-              <w:spacing w:line="276" w:lineRule="auto"/>
               <w:jc w:val="center"/>
               <w:rPr>
                 <w:rFonts w:ascii="Arial" w:eastAsia="Times New Roman" w:hAnsi="Arial" w:cs="Arial"/>
@@ -4221,7 +4687,7 @@
                 <w:sz w:val="18"/>
                 <w:szCs w:val="18"/>
               </w:rPr>
-              <w:t>Solitary ascidians</w:t>
+              <w:t>Green algae</w:t>
             </w:r>
           </w:p>
         </w:tc>
@@ -4241,7 +4707,6 @@
           </w:tcPr>
           <w:p>
             <w:pPr>
-              <w:spacing w:line="276" w:lineRule="auto"/>
               <w:jc w:val="center"/>
               <w:rPr>
                 <w:rFonts w:ascii="Arial" w:eastAsia="Times New Roman" w:hAnsi="Arial" w:cs="Arial"/>
@@ -4257,7 +4722,7 @@
                 <w:sz w:val="18"/>
                 <w:szCs w:val="18"/>
               </w:rPr>
-              <w:t>solitary and social forms</w:t>
+              <w:t>all forms</w:t>
             </w:r>
           </w:p>
         </w:tc>
@@ -4283,7 +4748,6 @@
           </w:tcPr>
           <w:p>
             <w:pPr>
-              <w:spacing w:line="276" w:lineRule="auto"/>
               <w:jc w:val="center"/>
               <w:rPr>
                 <w:rFonts w:ascii="Arial" w:eastAsia="Times New Roman" w:hAnsi="Arial" w:cs="Arial"/>
@@ -4303,7 +4767,7 @@
                 <w:sz w:val="18"/>
                 <w:szCs w:val="18"/>
               </w:rPr>
-              <w:t>A_C</w:t>
+              <w:t>Red</w:t>
             </w:r>
           </w:p>
         </w:tc>
@@ -4323,7 +4787,6 @@
           </w:tcPr>
           <w:p>
             <w:pPr>
-              <w:spacing w:line="276" w:lineRule="auto"/>
               <w:jc w:val="center"/>
               <w:rPr>
                 <w:rFonts w:ascii="Arial" w:eastAsia="Times New Roman" w:hAnsi="Arial" w:cs="Arial"/>
@@ -4339,7 +4802,7 @@
                 <w:sz w:val="18"/>
                 <w:szCs w:val="18"/>
               </w:rPr>
-              <w:t>Colonial ascidians</w:t>
+              <w:t>Red algae</w:t>
             </w:r>
           </w:p>
         </w:tc>
@@ -4359,7 +4822,6 @@
           </w:tcPr>
           <w:p>
             <w:pPr>
-              <w:spacing w:line="276" w:lineRule="auto"/>
               <w:jc w:val="center"/>
               <w:rPr>
                 <w:rFonts w:ascii="Arial" w:eastAsia="Times New Roman" w:hAnsi="Arial" w:cs="Arial"/>
@@ -4375,7 +4837,7 @@
                 <w:sz w:val="18"/>
                 <w:szCs w:val="18"/>
               </w:rPr>
-              <w:t>colonial forms</w:t>
+              <w:t>filamentous, foliose non-CCA encrusting</w:t>
             </w:r>
           </w:p>
         </w:tc>
@@ -4401,7 +4863,6 @@
           </w:tcPr>
           <w:p>
             <w:pPr>
-              <w:spacing w:line="276" w:lineRule="auto"/>
               <w:jc w:val="center"/>
               <w:rPr>
                 <w:rFonts w:ascii="Arial" w:eastAsia="Times New Roman" w:hAnsi="Arial" w:cs="Arial"/>
@@ -4421,7 +4882,7 @@
                 <w:sz w:val="18"/>
                 <w:szCs w:val="18"/>
               </w:rPr>
-              <w:t>F</w:t>
+              <w:t>CCA</w:t>
             </w:r>
           </w:p>
         </w:tc>
@@ -4441,7 +4902,6 @@
           </w:tcPr>
           <w:p>
             <w:pPr>
-              <w:spacing w:line="276" w:lineRule="auto"/>
               <w:jc w:val="center"/>
               <w:rPr>
                 <w:rFonts w:ascii="Arial" w:eastAsia="Times New Roman" w:hAnsi="Arial" w:cs="Arial"/>
@@ -4457,7 +4917,7 @@
                 <w:sz w:val="18"/>
                 <w:szCs w:val="18"/>
               </w:rPr>
-              <w:t>Foraminifera</w:t>
+              <w:t>Crustose coralline</w:t>
             </w:r>
           </w:p>
         </w:tc>
@@ -4477,7 +4937,6 @@
           </w:tcPr>
           <w:p>
             <w:pPr>
-              <w:spacing w:line="276" w:lineRule="auto"/>
               <w:jc w:val="center"/>
               <w:rPr>
                 <w:rFonts w:ascii="Arial" w:eastAsia="Times New Roman" w:hAnsi="Arial" w:cs="Arial"/>
@@ -4493,19 +4952,8 @@
                 <w:sz w:val="18"/>
                 <w:szCs w:val="18"/>
               </w:rPr>
-              <w:t xml:space="preserve">all forms of </w:t>
-            </w:r>
-            <w:proofErr w:type="spellStart"/>
-            <w:r>
-              <w:rPr>
-                <w:rFonts w:ascii="Arial" w:eastAsia="Times New Roman" w:hAnsi="Arial" w:cs="Arial"/>
-                <w:color w:val="000000"/>
-                <w:sz w:val="18"/>
-                <w:szCs w:val="18"/>
-              </w:rPr>
-              <w:t>forams</w:t>
-            </w:r>
-            <w:proofErr w:type="spellEnd"/>
+              <w:t>All forms of coralline</w:t>
+            </w:r>
           </w:p>
         </w:tc>
       </w:tr>
@@ -4530,7 +4978,6 @@
           </w:tcPr>
           <w:p>
             <w:pPr>
-              <w:spacing w:line="276" w:lineRule="auto"/>
               <w:jc w:val="center"/>
               <w:rPr>
                 <w:rFonts w:ascii="Arial" w:eastAsia="Times New Roman" w:hAnsi="Arial" w:cs="Arial"/>
@@ -4550,7 +4997,7 @@
                 <w:sz w:val="18"/>
                 <w:szCs w:val="18"/>
               </w:rPr>
-              <w:t>Turf</w:t>
+              <w:t>Brown</w:t>
             </w:r>
           </w:p>
         </w:tc>
@@ -4570,7 +5017,6 @@
           </w:tcPr>
           <w:p>
             <w:pPr>
-              <w:spacing w:line="276" w:lineRule="auto"/>
               <w:jc w:val="center"/>
               <w:rPr>
                 <w:rFonts w:ascii="Arial" w:eastAsia="Times New Roman" w:hAnsi="Arial" w:cs="Arial"/>
@@ -4586,7 +5032,7 @@
                 <w:sz w:val="18"/>
                 <w:szCs w:val="18"/>
               </w:rPr>
-              <w:t>Turf</w:t>
+              <w:t>Brown algae</w:t>
             </w:r>
           </w:p>
         </w:tc>
@@ -4606,7 +5052,6 @@
           </w:tcPr>
           <w:p>
             <w:pPr>
-              <w:spacing w:line="276" w:lineRule="auto"/>
               <w:jc w:val="center"/>
               <w:rPr>
                 <w:rFonts w:ascii="Arial" w:eastAsia="Times New Roman" w:hAnsi="Arial" w:cs="Arial"/>
@@ -4622,7 +5067,7 @@
                 <w:sz w:val="18"/>
                 <w:szCs w:val="18"/>
               </w:rPr>
-              <w:t xml:space="preserve">small turf algae, various groups </w:t>
+              <w:t>All forms</w:t>
             </w:r>
           </w:p>
         </w:tc>
@@ -4648,7 +5093,6 @@
           </w:tcPr>
           <w:p>
             <w:pPr>
-              <w:spacing w:line="276" w:lineRule="auto"/>
               <w:jc w:val="center"/>
               <w:rPr>
                 <w:rFonts w:ascii="Arial" w:eastAsia="Times New Roman" w:hAnsi="Arial" w:cs="Arial"/>
@@ -4668,7 +5112,7 @@
                 <w:sz w:val="18"/>
                 <w:szCs w:val="18"/>
               </w:rPr>
-              <w:t>Green</w:t>
+              <w:t>Micro</w:t>
             </w:r>
           </w:p>
         </w:tc>
@@ -4688,7 +5132,6 @@
           </w:tcPr>
           <w:p>
             <w:pPr>
-              <w:spacing w:line="276" w:lineRule="auto"/>
               <w:jc w:val="center"/>
               <w:rPr>
                 <w:rFonts w:ascii="Arial" w:eastAsia="Times New Roman" w:hAnsi="Arial" w:cs="Arial"/>
@@ -4704,7 +5147,7 @@
                 <w:sz w:val="18"/>
                 <w:szCs w:val="18"/>
               </w:rPr>
-              <w:t>Green algae</w:t>
+              <w:t>Micro algae</w:t>
             </w:r>
           </w:p>
         </w:tc>
@@ -4724,479 +5167,6 @@
           </w:tcPr>
           <w:p>
             <w:pPr>
-              <w:spacing w:line="276" w:lineRule="auto"/>
-              <w:jc w:val="center"/>
-              <w:rPr>
-                <w:rFonts w:ascii="Arial" w:eastAsia="Times New Roman" w:hAnsi="Arial" w:cs="Arial"/>
-                <w:color w:val="000000"/>
-                <w:sz w:val="18"/>
-                <w:szCs w:val="18"/>
-              </w:rPr>
-            </w:pPr>
-            <w:r>
-              <w:rPr>
-                <w:rFonts w:ascii="Arial" w:eastAsia="Times New Roman" w:hAnsi="Arial" w:cs="Arial"/>
-                <w:color w:val="000000"/>
-                <w:sz w:val="18"/>
-                <w:szCs w:val="18"/>
-              </w:rPr>
-              <w:t>all forms</w:t>
-            </w:r>
-          </w:p>
-        </w:tc>
-      </w:tr>
-      <w:tr>
-        <w:trPr>
-          <w:trHeight w:val="300"/>
-          <w:jc w:val="center"/>
-        </w:trPr>
-        <w:tc>
-          <w:tcPr>
-            <w:tcW w:w="900" w:type="dxa"/>
-            <w:tcBorders>
-              <w:top w:val="nil"/>
-              <w:left w:val="single" w:sz="4" w:space="0" w:color="auto"/>
-              <w:bottom w:val="single" w:sz="4" w:space="0" w:color="auto"/>
-              <w:right w:val="single" w:sz="4" w:space="0" w:color="auto"/>
-            </w:tcBorders>
-            <w:shd w:val="clear" w:color="auto" w:fill="auto"/>
-            <w:noWrap/>
-            <w:vAlign w:val="center"/>
-            <w:hideMark/>
-          </w:tcPr>
-          <w:p>
-            <w:pPr>
-              <w:spacing w:line="276" w:lineRule="auto"/>
-              <w:jc w:val="center"/>
-              <w:rPr>
-                <w:rFonts w:ascii="Arial" w:eastAsia="Times New Roman" w:hAnsi="Arial" w:cs="Arial"/>
-                <w:b/>
-                <w:bCs/>
-                <w:color w:val="000000"/>
-                <w:sz w:val="18"/>
-                <w:szCs w:val="18"/>
-              </w:rPr>
-            </w:pPr>
-            <w:r>
-              <w:rPr>
-                <w:rFonts w:ascii="Arial" w:eastAsia="Times New Roman" w:hAnsi="Arial" w:cs="Arial"/>
-                <w:b/>
-                <w:bCs/>
-                <w:color w:val="000000"/>
-                <w:sz w:val="18"/>
-                <w:szCs w:val="18"/>
-              </w:rPr>
-              <w:t>Red</w:t>
-            </w:r>
-          </w:p>
-        </w:tc>
-        <w:tc>
-          <w:tcPr>
-            <w:tcW w:w="1980" w:type="dxa"/>
-            <w:tcBorders>
-              <w:top w:val="nil"/>
-              <w:left w:val="nil"/>
-              <w:bottom w:val="single" w:sz="4" w:space="0" w:color="auto"/>
-              <w:right w:val="single" w:sz="4" w:space="0" w:color="auto"/>
-            </w:tcBorders>
-            <w:shd w:val="clear" w:color="auto" w:fill="auto"/>
-            <w:noWrap/>
-            <w:vAlign w:val="center"/>
-            <w:hideMark/>
-          </w:tcPr>
-          <w:p>
-            <w:pPr>
-              <w:spacing w:line="276" w:lineRule="auto"/>
-              <w:jc w:val="center"/>
-              <w:rPr>
-                <w:rFonts w:ascii="Arial" w:eastAsia="Times New Roman" w:hAnsi="Arial" w:cs="Arial"/>
-                <w:color w:val="000000"/>
-                <w:sz w:val="18"/>
-                <w:szCs w:val="18"/>
-              </w:rPr>
-            </w:pPr>
-            <w:r>
-              <w:rPr>
-                <w:rFonts w:ascii="Arial" w:eastAsia="Times New Roman" w:hAnsi="Arial" w:cs="Arial"/>
-                <w:color w:val="000000"/>
-                <w:sz w:val="18"/>
-                <w:szCs w:val="18"/>
-              </w:rPr>
-              <w:t>Red algae</w:t>
-            </w:r>
-          </w:p>
-        </w:tc>
-        <w:tc>
-          <w:tcPr>
-            <w:tcW w:w="4320" w:type="dxa"/>
-            <w:tcBorders>
-              <w:top w:val="nil"/>
-              <w:left w:val="nil"/>
-              <w:bottom w:val="single" w:sz="4" w:space="0" w:color="auto"/>
-              <w:right w:val="single" w:sz="4" w:space="0" w:color="auto"/>
-            </w:tcBorders>
-            <w:shd w:val="clear" w:color="auto" w:fill="auto"/>
-            <w:noWrap/>
-            <w:vAlign w:val="center"/>
-            <w:hideMark/>
-          </w:tcPr>
-          <w:p>
-            <w:pPr>
-              <w:spacing w:line="276" w:lineRule="auto"/>
-              <w:jc w:val="center"/>
-              <w:rPr>
-                <w:rFonts w:ascii="Arial" w:eastAsia="Times New Roman" w:hAnsi="Arial" w:cs="Arial"/>
-                <w:color w:val="000000"/>
-                <w:sz w:val="18"/>
-                <w:szCs w:val="18"/>
-              </w:rPr>
-            </w:pPr>
-            <w:r>
-              <w:rPr>
-                <w:rFonts w:ascii="Arial" w:eastAsia="Times New Roman" w:hAnsi="Arial" w:cs="Arial"/>
-                <w:color w:val="000000"/>
-                <w:sz w:val="18"/>
-                <w:szCs w:val="18"/>
-              </w:rPr>
-              <w:t>filamentous, foliose non-CCA encrusting</w:t>
-            </w:r>
-          </w:p>
-        </w:tc>
-      </w:tr>
-      <w:tr>
-        <w:trPr>
-          <w:trHeight w:val="300"/>
-          <w:jc w:val="center"/>
-        </w:trPr>
-        <w:tc>
-          <w:tcPr>
-            <w:tcW w:w="900" w:type="dxa"/>
-            <w:tcBorders>
-              <w:top w:val="nil"/>
-              <w:left w:val="single" w:sz="4" w:space="0" w:color="auto"/>
-              <w:bottom w:val="single" w:sz="4" w:space="0" w:color="auto"/>
-              <w:right w:val="single" w:sz="4" w:space="0" w:color="auto"/>
-            </w:tcBorders>
-            <w:shd w:val="clear" w:color="auto" w:fill="auto"/>
-            <w:noWrap/>
-            <w:vAlign w:val="center"/>
-            <w:hideMark/>
-          </w:tcPr>
-          <w:p>
-            <w:pPr>
-              <w:spacing w:line="276" w:lineRule="auto"/>
-              <w:jc w:val="center"/>
-              <w:rPr>
-                <w:rFonts w:ascii="Arial" w:eastAsia="Times New Roman" w:hAnsi="Arial" w:cs="Arial"/>
-                <w:b/>
-                <w:bCs/>
-                <w:color w:val="000000"/>
-                <w:sz w:val="18"/>
-                <w:szCs w:val="18"/>
-              </w:rPr>
-            </w:pPr>
-            <w:r>
-              <w:rPr>
-                <w:rFonts w:ascii="Arial" w:eastAsia="Times New Roman" w:hAnsi="Arial" w:cs="Arial"/>
-                <w:b/>
-                <w:bCs/>
-                <w:color w:val="000000"/>
-                <w:sz w:val="18"/>
-                <w:szCs w:val="18"/>
-              </w:rPr>
-              <w:t>CCA</w:t>
-            </w:r>
-          </w:p>
-        </w:tc>
-        <w:tc>
-          <w:tcPr>
-            <w:tcW w:w="1980" w:type="dxa"/>
-            <w:tcBorders>
-              <w:top w:val="nil"/>
-              <w:left w:val="nil"/>
-              <w:bottom w:val="single" w:sz="4" w:space="0" w:color="auto"/>
-              <w:right w:val="single" w:sz="4" w:space="0" w:color="auto"/>
-            </w:tcBorders>
-            <w:shd w:val="clear" w:color="auto" w:fill="auto"/>
-            <w:noWrap/>
-            <w:vAlign w:val="center"/>
-            <w:hideMark/>
-          </w:tcPr>
-          <w:p>
-            <w:pPr>
-              <w:spacing w:line="276" w:lineRule="auto"/>
-              <w:jc w:val="center"/>
-              <w:rPr>
-                <w:rFonts w:ascii="Arial" w:eastAsia="Times New Roman" w:hAnsi="Arial" w:cs="Arial"/>
-                <w:color w:val="000000"/>
-                <w:sz w:val="18"/>
-                <w:szCs w:val="18"/>
-              </w:rPr>
-            </w:pPr>
-            <w:r>
-              <w:rPr>
-                <w:rFonts w:ascii="Arial" w:eastAsia="Times New Roman" w:hAnsi="Arial" w:cs="Arial"/>
-                <w:color w:val="000000"/>
-                <w:sz w:val="18"/>
-                <w:szCs w:val="18"/>
-              </w:rPr>
-              <w:t>Crustose coralline</w:t>
-            </w:r>
-          </w:p>
-        </w:tc>
-        <w:tc>
-          <w:tcPr>
-            <w:tcW w:w="4320" w:type="dxa"/>
-            <w:tcBorders>
-              <w:top w:val="nil"/>
-              <w:left w:val="nil"/>
-              <w:bottom w:val="single" w:sz="4" w:space="0" w:color="auto"/>
-              <w:right w:val="single" w:sz="4" w:space="0" w:color="auto"/>
-            </w:tcBorders>
-            <w:shd w:val="clear" w:color="auto" w:fill="auto"/>
-            <w:noWrap/>
-            <w:vAlign w:val="center"/>
-            <w:hideMark/>
-          </w:tcPr>
-          <w:p>
-            <w:pPr>
-              <w:spacing w:line="276" w:lineRule="auto"/>
-              <w:jc w:val="center"/>
-              <w:rPr>
-                <w:rFonts w:ascii="Arial" w:eastAsia="Times New Roman" w:hAnsi="Arial" w:cs="Arial"/>
-                <w:color w:val="000000"/>
-                <w:sz w:val="18"/>
-                <w:szCs w:val="18"/>
-              </w:rPr>
-            </w:pPr>
-            <w:r>
-              <w:rPr>
-                <w:rFonts w:ascii="Arial" w:eastAsia="Times New Roman" w:hAnsi="Arial" w:cs="Arial"/>
-                <w:color w:val="000000"/>
-                <w:sz w:val="18"/>
-                <w:szCs w:val="18"/>
-              </w:rPr>
-              <w:t xml:space="preserve">All forms of coralline </w:t>
-            </w:r>
-          </w:p>
-        </w:tc>
-      </w:tr>
-      <w:tr>
-        <w:trPr>
-          <w:trHeight w:val="300"/>
-          <w:jc w:val="center"/>
-        </w:trPr>
-        <w:tc>
-          <w:tcPr>
-            <w:tcW w:w="900" w:type="dxa"/>
-            <w:tcBorders>
-              <w:top w:val="nil"/>
-              <w:left w:val="single" w:sz="4" w:space="0" w:color="auto"/>
-              <w:bottom w:val="single" w:sz="4" w:space="0" w:color="auto"/>
-              <w:right w:val="single" w:sz="4" w:space="0" w:color="auto"/>
-            </w:tcBorders>
-            <w:shd w:val="clear" w:color="auto" w:fill="auto"/>
-            <w:noWrap/>
-            <w:vAlign w:val="center"/>
-            <w:hideMark/>
-          </w:tcPr>
-          <w:p>
-            <w:pPr>
-              <w:spacing w:line="276" w:lineRule="auto"/>
-              <w:jc w:val="center"/>
-              <w:rPr>
-                <w:rFonts w:ascii="Arial" w:eastAsia="Times New Roman" w:hAnsi="Arial" w:cs="Arial"/>
-                <w:b/>
-                <w:bCs/>
-                <w:color w:val="000000"/>
-                <w:sz w:val="18"/>
-                <w:szCs w:val="18"/>
-              </w:rPr>
-            </w:pPr>
-            <w:r>
-              <w:rPr>
-                <w:rFonts w:ascii="Arial" w:eastAsia="Times New Roman" w:hAnsi="Arial" w:cs="Arial"/>
-                <w:b/>
-                <w:bCs/>
-                <w:color w:val="000000"/>
-                <w:sz w:val="18"/>
-                <w:szCs w:val="18"/>
-              </w:rPr>
-              <w:t>Brown</w:t>
-            </w:r>
-          </w:p>
-        </w:tc>
-        <w:tc>
-          <w:tcPr>
-            <w:tcW w:w="1980" w:type="dxa"/>
-            <w:tcBorders>
-              <w:top w:val="nil"/>
-              <w:left w:val="nil"/>
-              <w:bottom w:val="single" w:sz="4" w:space="0" w:color="auto"/>
-              <w:right w:val="single" w:sz="4" w:space="0" w:color="auto"/>
-            </w:tcBorders>
-            <w:shd w:val="clear" w:color="auto" w:fill="auto"/>
-            <w:noWrap/>
-            <w:vAlign w:val="center"/>
-            <w:hideMark/>
-          </w:tcPr>
-          <w:p>
-            <w:pPr>
-              <w:spacing w:line="276" w:lineRule="auto"/>
-              <w:jc w:val="center"/>
-              <w:rPr>
-                <w:rFonts w:ascii="Arial" w:eastAsia="Times New Roman" w:hAnsi="Arial" w:cs="Arial"/>
-                <w:color w:val="000000"/>
-                <w:sz w:val="18"/>
-                <w:szCs w:val="18"/>
-              </w:rPr>
-            </w:pPr>
-            <w:r>
-              <w:rPr>
-                <w:rFonts w:ascii="Arial" w:eastAsia="Times New Roman" w:hAnsi="Arial" w:cs="Arial"/>
-                <w:color w:val="000000"/>
-                <w:sz w:val="18"/>
-                <w:szCs w:val="18"/>
-              </w:rPr>
-              <w:t>Brown algae</w:t>
-            </w:r>
-          </w:p>
-        </w:tc>
-        <w:tc>
-          <w:tcPr>
-            <w:tcW w:w="4320" w:type="dxa"/>
-            <w:tcBorders>
-              <w:top w:val="nil"/>
-              <w:left w:val="nil"/>
-              <w:bottom w:val="single" w:sz="4" w:space="0" w:color="auto"/>
-              <w:right w:val="single" w:sz="4" w:space="0" w:color="auto"/>
-            </w:tcBorders>
-            <w:shd w:val="clear" w:color="auto" w:fill="auto"/>
-            <w:noWrap/>
-            <w:vAlign w:val="center"/>
-            <w:hideMark/>
-          </w:tcPr>
-          <w:p>
-            <w:pPr>
-              <w:spacing w:line="276" w:lineRule="auto"/>
-              <w:jc w:val="center"/>
-              <w:rPr>
-                <w:rFonts w:ascii="Arial" w:eastAsia="Times New Roman" w:hAnsi="Arial" w:cs="Arial"/>
-                <w:color w:val="000000"/>
-                <w:sz w:val="18"/>
-                <w:szCs w:val="18"/>
-              </w:rPr>
-            </w:pPr>
-            <w:r>
-              <w:rPr>
-                <w:rFonts w:ascii="Arial" w:eastAsia="Times New Roman" w:hAnsi="Arial" w:cs="Arial"/>
-                <w:color w:val="000000"/>
-                <w:sz w:val="18"/>
-                <w:szCs w:val="18"/>
-              </w:rPr>
-              <w:t>All forms</w:t>
-            </w:r>
-          </w:p>
-        </w:tc>
-      </w:tr>
-      <w:tr>
-        <w:trPr>
-          <w:trHeight w:val="300"/>
-          <w:jc w:val="center"/>
-        </w:trPr>
-        <w:tc>
-          <w:tcPr>
-            <w:tcW w:w="900" w:type="dxa"/>
-            <w:tcBorders>
-              <w:top w:val="nil"/>
-              <w:left w:val="single" w:sz="4" w:space="0" w:color="auto"/>
-              <w:bottom w:val="single" w:sz="4" w:space="0" w:color="auto"/>
-              <w:right w:val="single" w:sz="4" w:space="0" w:color="auto"/>
-            </w:tcBorders>
-            <w:shd w:val="clear" w:color="auto" w:fill="auto"/>
-            <w:noWrap/>
-            <w:vAlign w:val="center"/>
-            <w:hideMark/>
-          </w:tcPr>
-          <w:p>
-            <w:pPr>
-              <w:spacing w:line="276" w:lineRule="auto"/>
-              <w:jc w:val="center"/>
-              <w:rPr>
-                <w:rFonts w:ascii="Arial" w:eastAsia="Times New Roman" w:hAnsi="Arial" w:cs="Arial"/>
-                <w:b/>
-                <w:bCs/>
-                <w:color w:val="000000"/>
-                <w:sz w:val="18"/>
-                <w:szCs w:val="18"/>
-              </w:rPr>
-            </w:pPr>
-            <w:r>
-              <w:rPr>
-                <w:rFonts w:ascii="Arial" w:eastAsia="Times New Roman" w:hAnsi="Arial" w:cs="Arial"/>
-                <w:b/>
-                <w:bCs/>
-                <w:color w:val="000000"/>
-                <w:sz w:val="18"/>
-                <w:szCs w:val="18"/>
-              </w:rPr>
-              <w:t>Micro</w:t>
-            </w:r>
-          </w:p>
-        </w:tc>
-        <w:tc>
-          <w:tcPr>
-            <w:tcW w:w="1980" w:type="dxa"/>
-            <w:tcBorders>
-              <w:top w:val="nil"/>
-              <w:left w:val="nil"/>
-              <w:bottom w:val="single" w:sz="4" w:space="0" w:color="auto"/>
-              <w:right w:val="single" w:sz="4" w:space="0" w:color="auto"/>
-            </w:tcBorders>
-            <w:shd w:val="clear" w:color="auto" w:fill="auto"/>
-            <w:noWrap/>
-            <w:vAlign w:val="center"/>
-            <w:hideMark/>
-          </w:tcPr>
-          <w:p>
-            <w:pPr>
-              <w:spacing w:line="276" w:lineRule="auto"/>
-              <w:jc w:val="center"/>
-              <w:rPr>
-                <w:rFonts w:ascii="Arial" w:eastAsia="Times New Roman" w:hAnsi="Arial" w:cs="Arial"/>
-                <w:color w:val="000000"/>
-                <w:sz w:val="18"/>
-                <w:szCs w:val="18"/>
-              </w:rPr>
-            </w:pPr>
-            <w:r>
-              <w:rPr>
-                <w:rFonts w:ascii="Arial" w:eastAsia="Times New Roman" w:hAnsi="Arial" w:cs="Arial"/>
-                <w:color w:val="000000"/>
-                <w:sz w:val="18"/>
-                <w:szCs w:val="18"/>
-              </w:rPr>
-              <w:t>Micro algae</w:t>
-            </w:r>
-          </w:p>
-        </w:tc>
-        <w:tc>
-          <w:tcPr>
-            <w:tcW w:w="4320" w:type="dxa"/>
-            <w:tcBorders>
-              <w:top w:val="nil"/>
-              <w:left w:val="nil"/>
-              <w:bottom w:val="single" w:sz="4" w:space="0" w:color="auto"/>
-              <w:right w:val="single" w:sz="4" w:space="0" w:color="auto"/>
-            </w:tcBorders>
-            <w:shd w:val="clear" w:color="auto" w:fill="auto"/>
-            <w:noWrap/>
-            <w:vAlign w:val="center"/>
-            <w:hideMark/>
-          </w:tcPr>
-          <w:p>
-            <w:pPr>
-              <w:spacing w:line="276" w:lineRule="auto"/>
               <w:jc w:val="center"/>
               <w:rPr>
                 <w:rFonts w:ascii="Arial" w:eastAsia="Times New Roman" w:hAnsi="Arial" w:cs="Arial"/>
@@ -5226,20 +5196,12 @@
           <w:rFonts w:ascii="Arial" w:hAnsi="Arial" w:cs="Arial"/>
         </w:rPr>
       </w:pPr>
-    </w:p>
-    <w:p>
-      <w:pPr>
-        <w:pStyle w:val="Compact"/>
-        <w:spacing w:before="0" w:after="0" w:line="276" w:lineRule="auto"/>
-        <w:rPr>
-          <w:rFonts w:ascii="Arial" w:hAnsi="Arial" w:cs="Arial"/>
-        </w:rPr>
-      </w:pPr>
       <w:r>
         <w:rPr>
           <w:rFonts w:ascii="Arial" w:hAnsi="Arial" w:cs="Arial"/>
           <w:noProof/>
         </w:rPr>
+        <w:lastRenderedPageBreak/>
         <w:pict w14:anchorId="378D3ABB">
           <v:shape id="_x0000_i1025" type="#_x0000_t75" alt="" style="width:467.85pt;height:1.5pt;mso-width-percent:0;mso-height-percent:0;mso-width-percent:0;mso-height-percent:0" o:hrpct="0" o:hralign="center" o:hr="t">
             <v:imagedata r:id="rId7" o:title="Default Line"/>
@@ -5338,7 +5300,7 @@
         </w:rPr>
         <w:t xml:space="preserve">Use our online submission portal to upload the Excel Spreadsheet: </w:t>
       </w:r>
-      <w:hyperlink r:id="rId18">
+      <w:hyperlink r:id="rId20">
         <w:r>
           <w:rPr>
             <w:rStyle w:val="Hyperlink"/>
@@ -5372,7 +5334,7 @@
         </w:rPr>
         <w:t xml:space="preserve">Contact us if you have any questions: </w:t>
       </w:r>
-      <w:hyperlink r:id="rId19">
+      <w:hyperlink r:id="rId21">
         <w:r>
           <w:rPr>
             <w:rStyle w:val="Hyperlink"/>
@@ -5385,9 +5347,9 @@
       </w:hyperlink>
     </w:p>
     <w:sectPr>
-      <w:headerReference w:type="default" r:id="rId20"/>
-      <w:footerReference w:type="even" r:id="rId21"/>
-      <w:footerReference w:type="default" r:id="rId22"/>
+      <w:headerReference w:type="default" r:id="rId22"/>
+      <w:footerReference w:type="even" r:id="rId23"/>
+      <w:footerReference w:type="default" r:id="rId24"/>
       <w:pgSz w:w="12240" w:h="15840"/>
       <w:pgMar w:top="1440" w:right="1440" w:bottom="1440" w:left="1440" w:header="432" w:footer="720" w:gutter="0"/>
       <w:cols w:space="720"/>
@@ -5423,6 +5385,123 @@
 </file>
 
 <file path=word/footer1.xml><?xml version="1.0" encoding="utf-8"?>
+<w:ftr xmlns:wpc="http://schemas.microsoft.com/office/word/2010/wordprocessingCanvas" xmlns:cx="http://schemas.microsoft.com/office/drawing/2014/chartex" xmlns:cx1="http://schemas.microsoft.com/office/drawing/2015/9/8/chartex" xmlns:cx2="http://schemas.microsoft.com/office/drawing/2015/10/21/chartex" xmlns:cx3="http://schemas.microsoft.com/office/drawing/2016/5/9/chartex" xmlns:cx4="http://schemas.microsoft.com/office/drawing/2016/5/10/chartex" xmlns:cx5="http://schemas.microsoft.com/office/drawing/2016/5/11/chartex" xmlns:cx6="http://schemas.microsoft.com/office/drawing/2016/5/12/chartex" xmlns:cx7="http://schemas.microsoft.com/office/drawing/2016/5/13/chartex" xmlns:cx8="http://schemas.microsoft.com/office/drawing/2016/5/14/chartex" xmlns:mc="http://schemas.openxmlformats.org/markup-compatibility/2006" xmlns:aink="http://schemas.microsoft.com/office/drawing/2016/ink" xmlns:am3d="http://schemas.microsoft.com/office/drawing/2017/model3d" xmlns:o="urn:schemas-microsoft-com:office:office" xmlns:r="http://schemas.openxmlformats.org/officeDocument/2006/relationships" xmlns:m="http://schemas.openxmlformats.org/officeDocument/2006/math" xmlns:v="urn:schemas-microsoft-com:vml" xmlns:wp14="http://schemas.microsoft.com/office/word/2010/wordprocessingDrawing" xmlns:wp="http://schemas.openxmlformats.org/drawingml/2006/wordprocessingDrawing" xmlns:w10="urn:schemas-microsoft-com:office:word" xmlns:w="http://schemas.openxmlformats.org/wordprocessingml/2006/main" xmlns:w14="http://schemas.microsoft.com/office/word/2010/wordml" xmlns:w15="http://schemas.microsoft.com/office/word/2012/wordml" xmlns:w16cex="http://schemas.microsoft.com/office/word/2018/wordml/cex" xmlns:w16cid="http://schemas.microsoft.com/office/word/2016/wordml/cid" xmlns:w16="http://schemas.microsoft.com/office/word/2018/wordml" xmlns:w16se="http://schemas.microsoft.com/office/word/2015/wordml/symex" xmlns:wpg="http://schemas.microsoft.com/office/word/2010/wordprocessingGroup" xmlns:wpi="http://schemas.microsoft.com/office/word/2010/wordprocessingInk" xmlns:wne="http://schemas.microsoft.com/office/word/2006/wordml" xmlns:wps="http://schemas.microsoft.com/office/word/2010/wordprocessingShape" mc:Ignorable="w14 w15 w16se w16cid w16 w16cex wp14">
+  <w:sdt>
+    <w:sdtPr>
+      <w:rPr>
+        <w:rStyle w:val="PageNumber"/>
+      </w:rPr>
+      <w:id w:val="1064841208"/>
+      <w:docPartObj>
+        <w:docPartGallery w:val="Page Numbers (Bottom of Page)"/>
+        <w:docPartUnique/>
+      </w:docPartObj>
+    </w:sdtPr>
+    <w:sdtContent>
+      <w:p>
+        <w:pPr>
+          <w:pStyle w:val="Footer"/>
+          <w:framePr w:wrap="none" w:vAnchor="text" w:hAnchor="margin" w:xAlign="right" w:y="1"/>
+          <w:rPr>
+            <w:rStyle w:val="PageNumber"/>
+          </w:rPr>
+        </w:pPr>
+        <w:r>
+          <w:rPr>
+            <w:rStyle w:val="PageNumber"/>
+          </w:rPr>
+          <w:fldChar w:fldCharType="begin"/>
+        </w:r>
+        <w:r>
+          <w:rPr>
+            <w:rStyle w:val="PageNumber"/>
+          </w:rPr>
+          <w:instrText xml:space="preserve"> PAGE </w:instrText>
+        </w:r>
+        <w:r>
+          <w:rPr>
+            <w:rStyle w:val="PageNumber"/>
+          </w:rPr>
+          <w:fldChar w:fldCharType="end"/>
+        </w:r>
+      </w:p>
+    </w:sdtContent>
+  </w:sdt>
+  <w:p>
+    <w:pPr>
+      <w:pStyle w:val="Footer"/>
+      <w:ind w:right="360"/>
+    </w:pPr>
+  </w:p>
+</w:ftr>
+</file>
+
+<file path=word/footer2.xml><?xml version="1.0" encoding="utf-8"?>
+<w:ftr xmlns:wpc="http://schemas.microsoft.com/office/word/2010/wordprocessingCanvas" xmlns:cx="http://schemas.microsoft.com/office/drawing/2014/chartex" xmlns:cx1="http://schemas.microsoft.com/office/drawing/2015/9/8/chartex" xmlns:cx2="http://schemas.microsoft.com/office/drawing/2015/10/21/chartex" xmlns:cx3="http://schemas.microsoft.com/office/drawing/2016/5/9/chartex" xmlns:cx4="http://schemas.microsoft.com/office/drawing/2016/5/10/chartex" xmlns:cx5="http://schemas.microsoft.com/office/drawing/2016/5/11/chartex" xmlns:cx6="http://schemas.microsoft.com/office/drawing/2016/5/12/chartex" xmlns:cx7="http://schemas.microsoft.com/office/drawing/2016/5/13/chartex" xmlns:cx8="http://schemas.microsoft.com/office/drawing/2016/5/14/chartex" xmlns:mc="http://schemas.openxmlformats.org/markup-compatibility/2006" xmlns:aink="http://schemas.microsoft.com/office/drawing/2016/ink" xmlns:am3d="http://schemas.microsoft.com/office/drawing/2017/model3d" xmlns:o="urn:schemas-microsoft-com:office:office" xmlns:r="http://schemas.openxmlformats.org/officeDocument/2006/relationships" xmlns:m="http://schemas.openxmlformats.org/officeDocument/2006/math" xmlns:v="urn:schemas-microsoft-com:vml" xmlns:wp14="http://schemas.microsoft.com/office/word/2010/wordprocessingDrawing" xmlns:wp="http://schemas.openxmlformats.org/drawingml/2006/wordprocessingDrawing" xmlns:w10="urn:schemas-microsoft-com:office:word" xmlns:w="http://schemas.openxmlformats.org/wordprocessingml/2006/main" xmlns:w14="http://schemas.microsoft.com/office/word/2010/wordml" xmlns:w15="http://schemas.microsoft.com/office/word/2012/wordml" xmlns:w16cex="http://schemas.microsoft.com/office/word/2018/wordml/cex" xmlns:w16cid="http://schemas.microsoft.com/office/word/2016/wordml/cid" xmlns:w16="http://schemas.microsoft.com/office/word/2018/wordml" xmlns:w16se="http://schemas.microsoft.com/office/word/2015/wordml/symex" xmlns:wpg="http://schemas.microsoft.com/office/word/2010/wordprocessingGroup" xmlns:wpi="http://schemas.microsoft.com/office/word/2010/wordprocessingInk" xmlns:wne="http://schemas.microsoft.com/office/word/2006/wordml" xmlns:wps="http://schemas.microsoft.com/office/word/2010/wordprocessingShape" mc:Ignorable="w14 w15 w16se w16cid w16 w16cex wp14">
+  <w:sdt>
+    <w:sdtPr>
+      <w:rPr>
+        <w:rStyle w:val="PageNumber"/>
+      </w:rPr>
+      <w:id w:val="429708207"/>
+      <w:docPartObj>
+        <w:docPartGallery w:val="Page Numbers (Bottom of Page)"/>
+        <w:docPartUnique/>
+      </w:docPartObj>
+    </w:sdtPr>
+    <w:sdtContent>
+      <w:p>
+        <w:pPr>
+          <w:pStyle w:val="Footer"/>
+          <w:framePr w:wrap="none" w:vAnchor="text" w:hAnchor="margin" w:xAlign="right" w:y="1"/>
+          <w:rPr>
+            <w:rStyle w:val="PageNumber"/>
+          </w:rPr>
+        </w:pPr>
+        <w:r>
+          <w:rPr>
+            <w:rStyle w:val="PageNumber"/>
+          </w:rPr>
+          <w:fldChar w:fldCharType="begin"/>
+        </w:r>
+        <w:r>
+          <w:rPr>
+            <w:rStyle w:val="PageNumber"/>
+          </w:rPr>
+          <w:instrText xml:space="preserve"> PAGE </w:instrText>
+        </w:r>
+        <w:r>
+          <w:rPr>
+            <w:rStyle w:val="PageNumber"/>
+          </w:rPr>
+          <w:fldChar w:fldCharType="separate"/>
+        </w:r>
+        <w:r>
+          <w:rPr>
+            <w:rStyle w:val="PageNumber"/>
+            <w:noProof/>
+          </w:rPr>
+          <w:t>2</w:t>
+        </w:r>
+        <w:r>
+          <w:rPr>
+            <w:rStyle w:val="PageNumber"/>
+          </w:rPr>
+          <w:fldChar w:fldCharType="end"/>
+        </w:r>
+      </w:p>
+    </w:sdtContent>
+  </w:sdt>
+  <w:p>
+    <w:pPr>
+      <w:pStyle w:val="Footer"/>
+      <w:ind w:right="360"/>
+    </w:pPr>
+  </w:p>
+</w:ftr>
+</file>
+
+<file path=word/footer3.xml><?xml version="1.0" encoding="utf-8"?>
 <w:ftr xmlns:wpc="http://schemas.microsoft.com/office/word/2010/wordprocessingCanvas" xmlns:cx="http://schemas.microsoft.com/office/drawing/2014/chartex" xmlns:cx1="http://schemas.microsoft.com/office/drawing/2015/9/8/chartex" xmlns:cx2="http://schemas.microsoft.com/office/drawing/2015/10/21/chartex" xmlns:cx3="http://schemas.microsoft.com/office/drawing/2016/5/9/chartex" xmlns:cx4="http://schemas.microsoft.com/office/drawing/2016/5/10/chartex" xmlns:cx5="http://schemas.microsoft.com/office/drawing/2016/5/11/chartex" xmlns:cx6="http://schemas.microsoft.com/office/drawing/2016/5/12/chartex" xmlns:cx7="http://schemas.microsoft.com/office/drawing/2016/5/13/chartex" xmlns:cx8="http://schemas.microsoft.com/office/drawing/2016/5/14/chartex" xmlns:mc="http://schemas.openxmlformats.org/markup-compatibility/2006" xmlns:aink="http://schemas.microsoft.com/office/drawing/2016/ink" xmlns:am3d="http://schemas.microsoft.com/office/drawing/2017/model3d" xmlns:o="urn:schemas-microsoft-com:office:office" xmlns:r="http://schemas.openxmlformats.org/officeDocument/2006/relationships" xmlns:m="http://schemas.openxmlformats.org/officeDocument/2006/math" xmlns:v="urn:schemas-microsoft-com:vml" xmlns:wp14="http://schemas.microsoft.com/office/word/2010/wordprocessingDrawing" xmlns:wp="http://schemas.openxmlformats.org/drawingml/2006/wordprocessingDrawing" xmlns:w10="urn:schemas-microsoft-com:office:word" xmlns:w="http://schemas.openxmlformats.org/wordprocessingml/2006/main" xmlns:w14="http://schemas.microsoft.com/office/word/2010/wordml" xmlns:w15="http://schemas.microsoft.com/office/word/2012/wordml" xmlns:w16cex="http://schemas.microsoft.com/office/word/2018/wordml/cex" xmlns:w16cid="http://schemas.microsoft.com/office/word/2016/wordml/cid" xmlns:w16="http://schemas.microsoft.com/office/word/2018/wordml" xmlns:w16se="http://schemas.microsoft.com/office/word/2015/wordml/symex" xmlns:wpg="http://schemas.microsoft.com/office/word/2010/wordprocessingGroup" xmlns:wpi="http://schemas.microsoft.com/office/word/2010/wordprocessingInk" xmlns:wne="http://schemas.microsoft.com/office/word/2006/wordml" xmlns:wps="http://schemas.microsoft.com/office/word/2010/wordprocessingShape" mc:Ignorable="w14 w15 w16se w16cid w16 w16cex wp14">
   <w:sdt>
     <w:sdtPr>
@@ -5493,7 +5572,7 @@
 </w:ftr>
 </file>
 
-<file path=word/footer2.xml><?xml version="1.0" encoding="utf-8"?>
+<file path=word/footer4.xml><?xml version="1.0" encoding="utf-8"?>
 <w:ftr xmlns:wpc="http://schemas.microsoft.com/office/word/2010/wordprocessingCanvas" xmlns:cx="http://schemas.microsoft.com/office/drawing/2014/chartex" xmlns:cx1="http://schemas.microsoft.com/office/drawing/2015/9/8/chartex" xmlns:cx2="http://schemas.microsoft.com/office/drawing/2015/10/21/chartex" xmlns:cx3="http://schemas.microsoft.com/office/drawing/2016/5/9/chartex" xmlns:cx4="http://schemas.microsoft.com/office/drawing/2016/5/10/chartex" xmlns:cx5="http://schemas.microsoft.com/office/drawing/2016/5/11/chartex" xmlns:cx6="http://schemas.microsoft.com/office/drawing/2016/5/12/chartex" xmlns:cx7="http://schemas.microsoft.com/office/drawing/2016/5/13/chartex" xmlns:cx8="http://schemas.microsoft.com/office/drawing/2016/5/14/chartex" xmlns:mc="http://schemas.openxmlformats.org/markup-compatibility/2006" xmlns:aink="http://schemas.microsoft.com/office/drawing/2016/ink" xmlns:am3d="http://schemas.microsoft.com/office/drawing/2017/model3d" xmlns:o="urn:schemas-microsoft-com:office:office" xmlns:r="http://schemas.openxmlformats.org/officeDocument/2006/relationships" xmlns:m="http://schemas.openxmlformats.org/officeDocument/2006/math" xmlns:v="urn:schemas-microsoft-com:vml" xmlns:wp14="http://schemas.microsoft.com/office/word/2010/wordprocessingDrawing" xmlns:wp="http://schemas.openxmlformats.org/drawingml/2006/wordprocessingDrawing" xmlns:w10="urn:schemas-microsoft-com:office:word" xmlns:w="http://schemas.openxmlformats.org/wordprocessingml/2006/main" xmlns:w14="http://schemas.microsoft.com/office/word/2010/wordml" xmlns:w15="http://schemas.microsoft.com/office/word/2012/wordml" xmlns:w16cex="http://schemas.microsoft.com/office/word/2018/wordml/cex" xmlns:w16cid="http://schemas.microsoft.com/office/word/2016/wordml/cid" xmlns:w16="http://schemas.microsoft.com/office/word/2018/wordml" xmlns:w16se="http://schemas.microsoft.com/office/word/2015/wordml/symex" xmlns:wpg="http://schemas.microsoft.com/office/word/2010/wordprocessingGroup" xmlns:wpi="http://schemas.microsoft.com/office/word/2010/wordprocessingInk" xmlns:wne="http://schemas.microsoft.com/office/word/2006/wordml" xmlns:wps="http://schemas.microsoft.com/office/word/2010/wordprocessingShape" mc:Ignorable="w14 w15 w16se w16cid w16 w16cex wp14">
   <w:sdt>
     <w:sdtPr>
@@ -5597,7 +5676,7 @@
         <wp:inline distT="0" distB="0" distL="0" distR="0" wp14:anchorId="1C520896" wp14:editId="1220270E">
           <wp:extent cx="1156560" cy="395653"/>
           <wp:effectExtent l="0" t="0" r="0" b="0"/>
-          <wp:docPr id="15" name="Picture 15"/>
+          <wp:docPr id="26" name="Picture 26"/>
           <wp:cNvGraphicFramePr>
             <a:graphicFrameLocks xmlns:a="http://schemas.openxmlformats.org/drawingml/2006/main" noChangeAspect="1"/>
           </wp:cNvGraphicFramePr>

</xml_diff>